<commit_message>
#Lab01 Just started question 4
</commit_message>
<xml_diff>
--- a/02. Java Collections Framework/LydiasVersion/Lab 1 Java Collections.docx
+++ b/02. Java Collections Framework/LydiasVersion/Lab 1 Java Collections.docx
@@ -1,8 +1,8 @@
 
 <file path=word/document.xml><?xml version="1.0" encoding="utf-8"?>
-<w:document xmlns:wpc="http://schemas.microsoft.com/office/word/2010/wordprocessingCanvas" xmlns:mc="http://schemas.openxmlformats.org/markup-compatibility/2006" xmlns:o="urn:schemas-microsoft-com:office:office" xmlns:r="http://schemas.openxmlformats.org/officeDocument/2006/relationships" xmlns:m="http://schemas.openxmlformats.org/officeDocument/2006/math" xmlns:v="urn:schemas-microsoft-com:vml" xmlns:wp14="http://schemas.microsoft.com/office/word/2010/wordprocessingDrawing" xmlns:wp="http://schemas.openxmlformats.org/drawingml/2006/wordprocessingDrawing" xmlns:w10="urn:schemas-microsoft-com:office:word" xmlns:w="http://schemas.openxmlformats.org/wordprocessingml/2006/main" xmlns:w14="http://schemas.microsoft.com/office/word/2010/wordml" xmlns:w15="http://schemas.microsoft.com/office/word/2012/wordml" xmlns:wpg="http://schemas.microsoft.com/office/word/2010/wordprocessingGroup" xmlns:wpi="http://schemas.microsoft.com/office/word/2010/wordprocessingInk" xmlns:wne="http://schemas.microsoft.com/office/word/2006/wordml" xmlns:wps="http://schemas.microsoft.com/office/word/2010/wordprocessingShape" mc:Ignorable="w14 w15 wp14">
+<w:document xmlns:wpc="http://schemas.microsoft.com/office/word/2010/wordprocessingCanvas" xmlns:cx="http://schemas.microsoft.com/office/drawing/2014/chartex" xmlns:cx1="http://schemas.microsoft.com/office/drawing/2015/9/8/chartex" xmlns:cx2="http://schemas.microsoft.com/office/drawing/2015/10/21/chartex" xmlns:cx3="http://schemas.microsoft.com/office/drawing/2016/5/9/chartex" xmlns:cx4="http://schemas.microsoft.com/office/drawing/2016/5/10/chartex" xmlns:cx5="http://schemas.microsoft.com/office/drawing/2016/5/11/chartex" xmlns:cx6="http://schemas.microsoft.com/office/drawing/2016/5/12/chartex" xmlns:cx7="http://schemas.microsoft.com/office/drawing/2016/5/13/chartex" xmlns:cx8="http://schemas.microsoft.com/office/drawing/2016/5/14/chartex" xmlns:mc="http://schemas.openxmlformats.org/markup-compatibility/2006" xmlns:aink="http://schemas.microsoft.com/office/drawing/2016/ink" xmlns:am3d="http://schemas.microsoft.com/office/drawing/2017/model3d" xmlns:o="urn:schemas-microsoft-com:office:office" xmlns:r="http://schemas.openxmlformats.org/officeDocument/2006/relationships" xmlns:m="http://schemas.openxmlformats.org/officeDocument/2006/math" xmlns:v="urn:schemas-microsoft-com:vml" xmlns:wp14="http://schemas.microsoft.com/office/word/2010/wordprocessingDrawing" xmlns:wp="http://schemas.openxmlformats.org/drawingml/2006/wordprocessingDrawing" xmlns:w10="urn:schemas-microsoft-com:office:word" xmlns:w="http://schemas.openxmlformats.org/wordprocessingml/2006/main" xmlns:w14="http://schemas.microsoft.com/office/word/2010/wordml" xmlns:w15="http://schemas.microsoft.com/office/word/2012/wordml" xmlns:w16cex="http://schemas.microsoft.com/office/word/2018/wordml/cex" xmlns:w16cid="http://schemas.microsoft.com/office/word/2016/wordml/cid" xmlns:w16="http://schemas.microsoft.com/office/word/2018/wordml" xmlns:w16sdtdh="http://schemas.microsoft.com/office/word/2020/wordml/sdtdatahash" xmlns:w16se="http://schemas.microsoft.com/office/word/2015/wordml/symex" xmlns:wpg="http://schemas.microsoft.com/office/word/2010/wordprocessingGroup" xmlns:wpi="http://schemas.microsoft.com/office/word/2010/wordprocessingInk" xmlns:wne="http://schemas.microsoft.com/office/word/2006/wordml" xmlns:wps="http://schemas.microsoft.com/office/word/2010/wordprocessingShape" mc:Ignorable="w14 w15 w16se w16cid w16 w16cex w16sdtdh wp14">
   <w:body>
-    <w:p xmlns:wp14="http://schemas.microsoft.com/office/word/2010/wordml" wp14:textId="3E61A708">
+    <w:p>
       <w:pPr>
         <w:pStyle w:val="Heading1"/>
         <w:rPr>
@@ -14,66 +14,49 @@
           <w:u w:val="single"/>
           <w:lang w:val="en-GB"/>
         </w:rPr>
-        <w:t xml:space="preserve">Data </w:t>
+        <w:t>Data Structures</w:t>
       </w:r>
       <w:r>
         <w:rPr>
           <w:u w:val="single"/>
           <w:lang w:val="en-GB"/>
         </w:rPr>
-        <w:t>Structures</w:t>
-      </w:r>
+        <w:t xml:space="preserve"> &amp; </w:t>
+      </w:r>
+      <w:proofErr w:type="gramStart"/>
       <w:r>
         <w:rPr>
           <w:u w:val="single"/>
           <w:lang w:val="en-GB"/>
         </w:rPr>
-        <w:t xml:space="preserve"> &amp; </w:t>
+        <w:t>Concurrency</w:t>
       </w:r>
       <w:r>
         <w:rPr>
           <w:u w:val="single"/>
           <w:lang w:val="en-GB"/>
         </w:rPr>
-        <w:t>Concurrency</w:t>
-      </w:r>
+        <w:t xml:space="preserve"> :</w:t>
+      </w:r>
+      <w:proofErr w:type="gramEnd"/>
       <w:r>
         <w:rPr>
           <w:u w:val="single"/>
           <w:lang w:val="en-GB"/>
         </w:rPr>
-        <w:t xml:space="preserve"> :</w:t>
-      </w:r>
-      <w:r>
-        <w:rPr>
-          <w:u w:val="single"/>
+        <w:t xml:space="preserve"> </w:t>
+      </w:r>
+      <w:r>
+        <w:rPr>
           <w:lang w:val="en-GB"/>
         </w:rPr>
-        <w:t xml:space="preserve"> </w:t>
+        <w:t xml:space="preserve">Lab 1: </w:t>
       </w:r>
       <w:r>
         <w:rPr>
           <w:lang w:val="en-GB"/>
         </w:rPr>
-        <w:t>Lab 1</w:t>
-      </w:r>
-      <w:r>
-        <w:rPr>
-          <w:lang w:val="en-GB"/>
-        </w:rPr>
-        <w:t xml:space="preserve">: </w:t>
-      </w:r>
-      <w:r>
-        <w:rPr>
-          <w:lang w:val="en-GB"/>
-        </w:rPr>
-        <w:t>Week</w:t>
-      </w:r>
-      <w:r>
-        <w:rPr>
-          <w:lang w:val="en-GB"/>
-        </w:rPr>
-        <w:t xml:space="preserve"> beginning </w:t>
+        <w:t xml:space="preserve">Week beginning </w:t>
       </w:r>
       <w:r>
         <w:rPr>
@@ -110,7 +93,7 @@
         <w:tab/>
       </w:r>
     </w:p>
-    <w:p xmlns:wp14="http://schemas.microsoft.com/office/word/2010/wordml" wp14:textId="77777777">
+    <w:p>
       <w:pPr>
         <w:pStyle w:val="Heading1"/>
         <w:rPr>
@@ -130,627 +113,706 @@
         <w:t>sing Java Collections Framework</w:t>
       </w:r>
     </w:p>
-    <w:p xmlns:wp14="http://schemas.microsoft.com/office/word/2010/wordml" wp14:textId="77777777"/>
-    <w:p xmlns:wp14="http://schemas.microsoft.com/office/word/2010/wordml" wp14:textId="77777777">
+    <w:p/>
+    <w:p>
       <w:r>
         <w:t>1</w:t>
       </w:r>
       <w:r>
         <w:t xml:space="preserve">. Write a program that creates a </w:t>
       </w:r>
+      <w:r>
+        <w:rPr>
+          <w:rFonts w:ascii="Courier New" w:hAnsi="Courier New" w:cs="Courier New"/>
+        </w:rPr>
+        <w:t xml:space="preserve">LinkedList </w:t>
+      </w:r>
+      <w:r>
+        <w:t xml:space="preserve">of </w:t>
+      </w:r>
+      <w:r>
+        <w:rPr>
+          <w:rFonts w:ascii="Courier New" w:hAnsi="Courier New" w:cs="Courier New"/>
+        </w:rPr>
+        <w:t>String</w:t>
+      </w:r>
+      <w:r>
+        <w:t xml:space="preserve"> objects. </w:t>
+      </w:r>
+    </w:p>
+    <w:p>
+      <w:r>
+        <w:t>(</w:t>
+      </w:r>
       <w:proofErr w:type="spellStart"/>
       <w:r>
+        <w:t>i</w:t>
+      </w:r>
+      <w:proofErr w:type="spellEnd"/>
+      <w:r>
+        <w:t xml:space="preserve">) Add the following names to the list, using the </w:t>
+      </w:r>
+      <w:r>
         <w:rPr>
           <w:rFonts w:ascii="Courier New" w:hAnsi="Courier New" w:cs="Courier New"/>
         </w:rPr>
-        <w:t>LinkedList</w:t>
+        <w:t>add</w:t>
+      </w:r>
+      <w:r>
+        <w:t xml:space="preserve"> method (or </w:t>
+      </w:r>
+      <w:proofErr w:type="spellStart"/>
+      <w:r>
+        <w:rPr>
+          <w:rFonts w:ascii="Courier New" w:hAnsi="Courier New" w:cs="Courier New"/>
+        </w:rPr>
+        <w:t>addLast</w:t>
       </w:r>
       <w:proofErr w:type="spellEnd"/>
       <w:r>
+        <w:t xml:space="preserve"> method</w:t>
+      </w:r>
+      <w:proofErr w:type="gramStart"/>
+      <w:r>
+        <w:t>) :</w:t>
+      </w:r>
+      <w:proofErr w:type="gramEnd"/>
+    </w:p>
+    <w:p>
+      <w:r>
+        <w:t xml:space="preserve">Kay, Jay, May, Fay  </w:t>
+      </w:r>
+    </w:p>
+    <w:p/>
+    <w:p>
+      <w:r>
+        <w:t>(ii) Use an iterator to insert “Ray” after May.</w:t>
+      </w:r>
+    </w:p>
+    <w:p/>
+    <w:p>
+      <w:r>
+        <w:t>(iii) Then delete Jay</w:t>
+      </w:r>
+    </w:p>
+    <w:p/>
+    <w:p>
+      <w:r>
+        <w:t>(iv) Use an iterator to display all the names on the list</w:t>
+      </w:r>
+    </w:p>
+    <w:p>
+      <w:pPr>
+        <w:ind w:left="720"/>
+      </w:pPr>
+      <w:r>
+        <w:t>From the beginning of the list</w:t>
+      </w:r>
+    </w:p>
+    <w:p>
+      <w:pPr>
+        <w:ind w:left="720"/>
+      </w:pPr>
+      <w:r>
+        <w:t>From the end of the list</w:t>
+      </w:r>
+    </w:p>
+    <w:p>
+      <w:pPr>
+        <w:ind w:left="720"/>
+      </w:pPr>
+    </w:p>
+    <w:p>
+      <w:r>
+        <w:t>(v) Add Kay again. Use an iterator to display all the names. Note that duplicates are allowed.</w:t>
+      </w:r>
+    </w:p>
+    <w:p>
+      <w:pPr>
+        <w:rPr>
+          <w:rFonts w:cstheme="minorHAnsi"/>
+        </w:rPr>
+      </w:pPr>
+    </w:p>
+    <w:p>
+      <w:pPr>
+        <w:rPr>
+          <w:rFonts w:cstheme="minorHAnsi"/>
+        </w:rPr>
+      </w:pPr>
+      <w:r>
+        <w:rPr>
+          <w:rFonts w:cstheme="minorHAnsi"/>
+        </w:rPr>
+        <w:t xml:space="preserve">2. Insert the names </w:t>
+      </w:r>
+      <w:r>
+        <w:rPr>
+          <w:rFonts w:cstheme="minorHAnsi"/>
+        </w:rPr>
+        <w:t>given above in Q1</w:t>
+      </w:r>
+      <w:r>
+        <w:rPr>
+          <w:rFonts w:cstheme="minorHAnsi"/>
+        </w:rPr>
+        <w:t xml:space="preserve"> in a set. Use the two different </w:t>
+      </w:r>
+      <w:r>
         <w:rPr>
           <w:rFonts w:ascii="Courier New" w:hAnsi="Courier New" w:cs="Courier New"/>
         </w:rPr>
+        <w:t>Set</w:t>
+      </w:r>
+      <w:r>
+        <w:rPr>
+          <w:rFonts w:cstheme="minorHAnsi"/>
+        </w:rPr>
+        <w:t xml:space="preserve"> implementations – </w:t>
+      </w:r>
+      <w:r>
+        <w:rPr>
+          <w:rFonts w:ascii="Courier New" w:hAnsi="Courier New" w:cs="Courier New"/>
+        </w:rPr>
+        <w:t>HashSet</w:t>
+      </w:r>
+      <w:r>
+        <w:rPr>
+          <w:rFonts w:cstheme="minorHAnsi"/>
+        </w:rPr>
+        <w:t xml:space="preserve"> and </w:t>
+      </w:r>
+      <w:r>
+        <w:rPr>
+          <w:rFonts w:ascii="Courier New" w:hAnsi="Courier New" w:cs="Courier New"/>
+        </w:rPr>
+        <w:t>TreeSet</w:t>
+      </w:r>
+      <w:r>
+        <w:rPr>
+          <w:rFonts w:cstheme="minorHAnsi"/>
+        </w:rPr>
+        <w:t xml:space="preserve">. Try inserting the same name twice. Note that duplicates are not allowed. </w:t>
+      </w:r>
+    </w:p>
+    <w:p>
+      <w:pPr>
+        <w:rPr>
+          <w:rFonts w:cstheme="minorHAnsi"/>
+        </w:rPr>
+      </w:pPr>
+      <w:r>
+        <w:rPr>
+          <w:rFonts w:cstheme="minorHAnsi"/>
+        </w:rPr>
+        <w:t>Use an iterator to display the names in the sets.</w:t>
+      </w:r>
+    </w:p>
+    <w:p>
+      <w:pPr>
+        <w:rPr>
+          <w:rFonts w:cstheme="minorHAnsi"/>
+        </w:rPr>
+      </w:pPr>
+      <w:r>
+        <w:rPr>
+          <w:rFonts w:cstheme="minorHAnsi"/>
+        </w:rPr>
+        <w:t>What is the out</w:t>
+      </w:r>
+      <w:r>
+        <w:rPr>
+          <w:rFonts w:cstheme="minorHAnsi"/>
+        </w:rPr>
+        <w:t>put</w:t>
+      </w:r>
+      <w:r>
+        <w:rPr>
+          <w:rFonts w:cstheme="minorHAnsi"/>
+        </w:rPr>
         <w:t xml:space="preserve"> </w:t>
       </w:r>
-      <w:r>
-        <w:t xml:space="preserve">of </w:t>
+      <w:proofErr w:type="gramStart"/>
+      <w:r>
+        <w:rPr>
+          <w:rFonts w:cstheme="minorHAnsi"/>
+        </w:rPr>
+        <w:t>for</w:t>
+      </w:r>
+      <w:proofErr w:type="gramEnd"/>
+      <w:r>
+        <w:rPr>
+          <w:rFonts w:cstheme="minorHAnsi"/>
+        </w:rPr>
+        <w:t xml:space="preserve"> </w:t>
+      </w:r>
+    </w:p>
+    <w:p>
+      <w:pPr>
+        <w:ind w:left="720"/>
+        <w:rPr>
+          <w:rFonts w:cstheme="minorHAnsi"/>
+        </w:rPr>
+      </w:pPr>
+      <w:r>
+        <w:rPr>
+          <w:rFonts w:cstheme="minorHAnsi"/>
+        </w:rPr>
+        <w:t xml:space="preserve">1. </w:t>
       </w:r>
       <w:r>
         <w:rPr>
           <w:rFonts w:ascii="Courier New" w:hAnsi="Courier New" w:cs="Courier New"/>
         </w:rPr>
-        <w:t>String</w:t>
-      </w:r>
-      <w:r>
-        <w:t xml:space="preserve"> objects. </w:t>
-      </w:r>
-    </w:p>
-    <w:p xmlns:wp14="http://schemas.microsoft.com/office/word/2010/wordml" wp14:textId="77777777">
-      <w:r>
-        <w:t>(</w:t>
-      </w:r>
-      <w:proofErr w:type="spellStart"/>
-      <w:r>
-        <w:t>i</w:t>
-      </w:r>
-      <w:proofErr w:type="spellEnd"/>
-      <w:r>
-        <w:t xml:space="preserve">) Add the following names to the list, using the </w:t>
+        <w:t>HashSet</w:t>
+      </w:r>
+      <w:r>
+        <w:rPr>
+          <w:rFonts w:cstheme="minorHAnsi"/>
+        </w:rPr>
+        <w:t xml:space="preserve"> implementation? </w:t>
+      </w:r>
+    </w:p>
+    <w:p>
+      <w:pPr>
+        <w:ind w:left="720"/>
+        <w:rPr>
+          <w:rFonts w:cstheme="minorHAnsi"/>
+        </w:rPr>
+      </w:pPr>
+      <w:r>
+        <w:rPr>
+          <w:rFonts w:cstheme="minorHAnsi"/>
+        </w:rPr>
+        <w:t>2</w:t>
       </w:r>
       <w:r>
         <w:rPr>
           <w:rFonts w:ascii="Courier New" w:hAnsi="Courier New" w:cs="Courier New"/>
         </w:rPr>
-        <w:t>add</w:t>
-      </w:r>
-      <w:r>
-        <w:t xml:space="preserve"> method (or </w:t>
-      </w:r>
-      <w:proofErr w:type="spellStart"/>
+        <w:t>.TreeSet</w:t>
+      </w:r>
+      <w:r>
+        <w:rPr>
+          <w:rFonts w:cstheme="minorHAnsi"/>
+        </w:rPr>
+        <w:t xml:space="preserve"> </w:t>
+      </w:r>
+      <w:r>
+        <w:rPr>
+          <w:rFonts w:cstheme="minorHAnsi"/>
+        </w:rPr>
+        <w:t xml:space="preserve">implementation?   </w:t>
+      </w:r>
+    </w:p>
+    <w:p>
+      <w:pPr>
+        <w:rPr>
+          <w:rFonts w:cstheme="minorHAnsi"/>
+        </w:rPr>
+      </w:pPr>
+      <w:r>
+        <w:rPr>
+          <w:rFonts w:cstheme="minorHAnsi"/>
+        </w:rPr>
+        <w:t>What do you notice about the output</w:t>
+      </w:r>
+      <w:r>
+        <w:rPr>
+          <w:rFonts w:cstheme="minorHAnsi"/>
+        </w:rPr>
+        <w:t>?</w:t>
+      </w:r>
+    </w:p>
+    <w:p>
+      <w:pPr>
+        <w:ind w:left="720"/>
+        <w:rPr>
+          <w:rFonts w:asciiTheme="minorHAnsi" w:hAnsiTheme="minorHAnsi" w:cstheme="minorHAnsi"/>
+          <w:color w:val="808080" w:themeColor="background1" w:themeShade="80"/>
+        </w:rPr>
+      </w:pPr>
+      <w:r>
+        <w:rPr>
+          <w:rFonts w:asciiTheme="minorHAnsi" w:hAnsiTheme="minorHAnsi" w:cstheme="minorHAnsi"/>
+          <w:color w:val="808080" w:themeColor="background1" w:themeShade="80"/>
+        </w:rPr>
+        <w:t xml:space="preserve">With regards to the HashSet, the duplicate “Kay” value kept </w:t>
+      </w:r>
+      <w:proofErr w:type="gramStart"/>
+      <w:r>
+        <w:rPr>
+          <w:rFonts w:asciiTheme="minorHAnsi" w:hAnsiTheme="minorHAnsi" w:cstheme="minorHAnsi"/>
+          <w:color w:val="808080" w:themeColor="background1" w:themeShade="80"/>
+        </w:rPr>
+        <w:t>it’s</w:t>
+      </w:r>
+      <w:proofErr w:type="gramEnd"/>
+      <w:r>
+        <w:rPr>
+          <w:rFonts w:asciiTheme="minorHAnsi" w:hAnsiTheme="minorHAnsi" w:cstheme="minorHAnsi"/>
+          <w:color w:val="808080" w:themeColor="background1" w:themeShade="80"/>
+        </w:rPr>
+        <w:t xml:space="preserve"> order as the first item in the set.</w:t>
+      </w:r>
+    </w:p>
+    <w:p>
+      <w:pPr>
+        <w:rPr>
+          <w:rFonts w:asciiTheme="minorHAnsi" w:hAnsiTheme="minorHAnsi" w:cstheme="minorHAnsi"/>
+          <w:color w:val="808080" w:themeColor="background1" w:themeShade="80"/>
+        </w:rPr>
+      </w:pPr>
+      <w:r>
+        <w:rPr>
+          <w:rFonts w:asciiTheme="minorHAnsi" w:hAnsiTheme="minorHAnsi" w:cstheme="minorHAnsi"/>
+          <w:color w:val="808080" w:themeColor="background1" w:themeShade="80"/>
+        </w:rPr>
+        <w:tab/>
+        <w:t>With regards to the tree set, it automatically ordered itself alphabetically.</w:t>
+      </w:r>
+    </w:p>
+    <w:p>
+      <w:pPr>
+        <w:rPr>
+          <w:rFonts w:asciiTheme="minorHAnsi" w:hAnsiTheme="minorHAnsi" w:cstheme="minorHAnsi"/>
+          <w:color w:val="808080" w:themeColor="background1" w:themeShade="80"/>
+        </w:rPr>
+      </w:pPr>
+    </w:p>
+    <w:p>
+      <w:r>
+        <w:t>3</w:t>
+      </w:r>
+      <w:r>
+        <w:t xml:space="preserve">. </w:t>
+      </w:r>
+      <w:r>
+        <w:t xml:space="preserve">Write a program that reads text from a file and breaks it up into individual words. </w:t>
+      </w:r>
+    </w:p>
+    <w:p>
+      <w:r>
+        <w:t>See the source code “filehandling.java” for code to read from a text file, hamlet.txt on the desktop</w:t>
+      </w:r>
+      <w:r>
+        <w:t>, and</w:t>
+      </w:r>
+      <w:r>
+        <w:t xml:space="preserve"> break the text into words.</w:t>
+      </w:r>
+    </w:p>
+    <w:p>
+      <w:r>
+        <w:t>Put hamlet.txt on the desktop to run this.</w:t>
+      </w:r>
+    </w:p>
+    <w:p/>
+    <w:p>
+      <w:r>
+        <w:t xml:space="preserve">Insert the words into a </w:t>
+      </w:r>
       <w:r>
         <w:rPr>
           <w:rFonts w:ascii="Courier New" w:hAnsi="Courier New" w:cs="Courier New"/>
         </w:rPr>
-        <w:t>addLast</w:t>
-      </w:r>
-      <w:proofErr w:type="spellEnd"/>
-      <w:r>
-        <w:t xml:space="preserve"> method</w:t>
+        <w:t>TreeSet</w:t>
+      </w:r>
+      <w:r>
+        <w:t xml:space="preserve">. At the end of the input file, print all words, followed by the size of the resulting set. </w:t>
+      </w:r>
+      <w:r>
+        <w:t xml:space="preserve">Use an iterator. </w:t>
+      </w:r>
+    </w:p>
+    <w:p>
+      <w:r>
+        <w:lastRenderedPageBreak/>
+        <w:drawing>
+          <wp:inline distT="0" distB="0" distL="0" distR="0" wp14:anchorId="7FF21D26" wp14:editId="06553158">
+            <wp:extent cx="5449060" cy="3267531"/>
+            <wp:effectExtent l="0" t="0" r="0" b="9525"/>
+            <wp:docPr id="1" name="Picture 1"/>
+            <wp:cNvGraphicFramePr>
+              <a:graphicFrameLocks xmlns:a="http://schemas.openxmlformats.org/drawingml/2006/main" noChangeAspect="1"/>
+            </wp:cNvGraphicFramePr>
+            <a:graphic xmlns:a="http://schemas.openxmlformats.org/drawingml/2006/main">
+              <a:graphicData uri="http://schemas.openxmlformats.org/drawingml/2006/picture">
+                <pic:pic xmlns:pic="http://schemas.openxmlformats.org/drawingml/2006/picture">
+                  <pic:nvPicPr>
+                    <pic:cNvPr id="1" name=""/>
+                    <pic:cNvPicPr/>
+                  </pic:nvPicPr>
+                  <pic:blipFill>
+                    <a:blip r:embed="rId6"/>
+                    <a:stretch>
+                      <a:fillRect/>
+                    </a:stretch>
+                  </pic:blipFill>
+                  <pic:spPr>
+                    <a:xfrm>
+                      <a:off x="0" y="0"/>
+                      <a:ext cx="5449060" cy="3267531"/>
+                    </a:xfrm>
+                    <a:prstGeom prst="rect">
+                      <a:avLst/>
+                    </a:prstGeom>
+                  </pic:spPr>
+                </pic:pic>
+              </a:graphicData>
+            </a:graphic>
+          </wp:inline>
+        </w:drawing>
+      </w:r>
+    </w:p>
+    <w:p/>
+    <w:p>
+      <w:r>
+        <w:t>This program determines how many unique words a text file has.</w:t>
+      </w:r>
+      <w:r>
+        <w:t xml:space="preserve"> </w:t>
+      </w:r>
+    </w:p>
+    <w:p>
+      <w:r>
+        <w:t xml:space="preserve">What happens if you use a </w:t>
+      </w:r>
+      <w:r>
+        <w:rPr>
+          <w:rFonts w:ascii="Courier New" w:hAnsi="Courier New" w:cs="Courier New"/>
+        </w:rPr>
+        <w:t>HashSet</w:t>
+      </w:r>
+      <w:r>
+        <w:t xml:space="preserve"> instead of a </w:t>
+      </w:r>
+      <w:r>
+        <w:rPr>
+          <w:rFonts w:ascii="Courier New" w:hAnsi="Courier New" w:cs="Courier New"/>
+        </w:rPr>
+        <w:t>TreeSet</w:t>
+      </w:r>
+      <w:r>
+        <w:rPr>
+          <w:rFonts w:ascii="Courier New" w:hAnsi="Courier New" w:cs="Courier New"/>
+        </w:rPr>
+        <w:t>?</w:t>
+      </w:r>
+    </w:p>
+    <w:p>
+      <w:pPr>
+        <w:rPr>
+          <w:rFonts w:cstheme="minorHAnsi"/>
+        </w:rPr>
+      </w:pPr>
+      <w:r>
+        <w:rPr>
+          <w:rFonts w:cstheme="minorHAnsi"/>
+        </w:rPr>
+        <w:drawing>
+          <wp:inline distT="0" distB="0" distL="0" distR="0" wp14:anchorId="60D8DC19" wp14:editId="7A80A5E3">
+            <wp:extent cx="5439534" cy="3029373"/>
+            <wp:effectExtent l="0" t="0" r="0" b="0"/>
+            <wp:docPr id="2" name="Picture 2"/>
+            <wp:cNvGraphicFramePr>
+              <a:graphicFrameLocks xmlns:a="http://schemas.openxmlformats.org/drawingml/2006/main" noChangeAspect="1"/>
+            </wp:cNvGraphicFramePr>
+            <a:graphic xmlns:a="http://schemas.openxmlformats.org/drawingml/2006/main">
+              <a:graphicData uri="http://schemas.openxmlformats.org/drawingml/2006/picture">
+                <pic:pic xmlns:pic="http://schemas.openxmlformats.org/drawingml/2006/picture">
+                  <pic:nvPicPr>
+                    <pic:cNvPr id="1" name=""/>
+                    <pic:cNvPicPr/>
+                  </pic:nvPicPr>
+                  <pic:blipFill>
+                    <a:blip r:embed="rId7"/>
+                    <a:stretch>
+                      <a:fillRect/>
+                    </a:stretch>
+                  </pic:blipFill>
+                  <pic:spPr>
+                    <a:xfrm>
+                      <a:off x="0" y="0"/>
+                      <a:ext cx="5439534" cy="3029373"/>
+                    </a:xfrm>
+                    <a:prstGeom prst="rect">
+                      <a:avLst/>
+                    </a:prstGeom>
+                  </pic:spPr>
+                </pic:pic>
+              </a:graphicData>
+            </a:graphic>
+          </wp:inline>
+        </w:drawing>
+      </w:r>
+    </w:p>
+    <w:p>
+      <w:pPr>
+        <w:rPr>
+          <w:rFonts w:cstheme="minorHAnsi"/>
+        </w:rPr>
+      </w:pPr>
+    </w:p>
+    <w:p>
+      <w:pPr>
+        <w:rPr>
+          <w:rFonts w:cstheme="minorHAnsi"/>
+        </w:rPr>
+      </w:pPr>
+      <w:r>
+        <w:rPr>
+          <w:rFonts w:cstheme="minorHAnsi"/>
+        </w:rPr>
+        <w:t>4</w:t>
+      </w:r>
+      <w:r>
+        <w:rPr>
+          <w:rFonts w:cstheme="minorHAnsi"/>
+        </w:rPr>
+        <w:t>. Add code to the program you wrote for Q.</w:t>
+      </w:r>
+      <w:r>
+        <w:rPr>
+          <w:rFonts w:cstheme="minorHAnsi"/>
+        </w:rPr>
+        <w:t>3</w:t>
+      </w:r>
+      <w:r>
+        <w:rPr>
+          <w:rFonts w:cstheme="minorHAnsi"/>
+        </w:rPr>
+        <w:t xml:space="preserve"> so that a </w:t>
+      </w:r>
+      <w:r>
+        <w:rPr>
+          <w:rFonts w:ascii="Courier New" w:hAnsi="Courier New" w:cs="Courier New"/>
+        </w:rPr>
+        <w:t>Map</w:t>
+      </w:r>
+      <w:r>
+        <w:rPr>
+          <w:rFonts w:cstheme="minorHAnsi"/>
+        </w:rPr>
+        <w:t xml:space="preserve"> is used. The key is the word and the value is the line number. </w:t>
+      </w:r>
+    </w:p>
+    <w:p>
+      <w:pPr>
+        <w:rPr>
+          <w:rFonts w:cstheme="minorHAnsi"/>
+        </w:rPr>
+      </w:pPr>
+      <w:r>
+        <w:rPr>
+          <w:rFonts w:cstheme="minorHAnsi"/>
+        </w:rPr>
+        <w:t>If you store just one line number for each word, then the last occurrence of the word will be in the map.</w:t>
+      </w:r>
+      <w:r>
+        <w:rPr>
+          <w:rFonts w:cstheme="minorHAnsi"/>
+        </w:rPr>
+        <w:t xml:space="preserve"> </w:t>
       </w:r>
       <w:proofErr w:type="gramStart"/>
       <w:r>
-        <w:t>) :</w:t>
+        <w:rPr>
+          <w:rFonts w:cstheme="minorHAnsi"/>
+        </w:rPr>
+        <w:t>E.g.</w:t>
       </w:r>
       <w:proofErr w:type="gramEnd"/>
-    </w:p>
-    <w:p xmlns:wp14="http://schemas.microsoft.com/office/word/2010/wordml" wp14:textId="77777777">
-      <w:r>
-        <w:t xml:space="preserve">Kay, Jay, May, Fay  </w:t>
-      </w:r>
-    </w:p>
-    <w:p xmlns:wp14="http://schemas.microsoft.com/office/word/2010/wordml" wp14:textId="77777777"/>
-    <w:p xmlns:wp14="http://schemas.microsoft.com/office/word/2010/wordml" wp14:textId="77777777">
-      <w:r>
-        <w:t>(ii) Use an iterator to insert “Ray” after May.</w:t>
-      </w:r>
-    </w:p>
-    <w:p xmlns:wp14="http://schemas.microsoft.com/office/word/2010/wordml" wp14:textId="77777777"/>
-    <w:p xmlns:wp14="http://schemas.microsoft.com/office/word/2010/wordml" wp14:textId="77777777">
-      <w:r>
-        <w:t>(iii) Then delete Jay</w:t>
-      </w:r>
-    </w:p>
-    <w:p xmlns:wp14="http://schemas.microsoft.com/office/word/2010/wordml" wp14:textId="77777777"/>
-    <w:p xmlns:wp14="http://schemas.microsoft.com/office/word/2010/wordml" wp14:textId="77777777">
-      <w:proofErr w:type="gramStart"/>
-      <w:r>
-        <w:t>(iv) Use</w:t>
-      </w:r>
-      <w:proofErr w:type="gramEnd"/>
-      <w:r>
-        <w:t xml:space="preserve"> an iterator to display all the names on the list</w:t>
-      </w:r>
-    </w:p>
-    <w:p xmlns:wp14="http://schemas.microsoft.com/office/word/2010/wordml" wp14:textId="77777777">
-      <w:pPr>
-        <w:ind w:left="720"/>
-      </w:pPr>
-      <w:r>
-        <w:t>From the beginning of the list</w:t>
-      </w:r>
-    </w:p>
-    <w:p xmlns:wp14="http://schemas.microsoft.com/office/word/2010/wordml" wp14:textId="77777777">
-      <w:pPr>
-        <w:ind w:left="720"/>
-      </w:pPr>
-      <w:r>
-        <w:t>From the end of the list</w:t>
-      </w:r>
-    </w:p>
-    <w:p xmlns:wp14="http://schemas.microsoft.com/office/word/2010/wordml" wp14:textId="77777777">
-      <w:pPr>
-        <w:ind w:left="720"/>
-      </w:pPr>
-    </w:p>
-    <w:p xmlns:wp14="http://schemas.microsoft.com/office/word/2010/wordml" wp14:textId="77777777">
-      <w:r>
-        <w:t>(v) Add Kay again. Use an iterator to display all the names. Note that duplicates are allowed.</w:t>
-      </w:r>
-    </w:p>
-    <w:p xmlns:wp14="http://schemas.microsoft.com/office/word/2010/wordml" wp14:textId="77777777">
-      <w:pPr>
-        <w:rPr>
-          <w:rFonts w:cstheme="minorHAnsi"/>
-        </w:rPr>
-      </w:pPr>
-    </w:p>
-    <w:p xmlns:wp14="http://schemas.microsoft.com/office/word/2010/wordml" wp14:textId="77777777">
-      <w:pPr>
-        <w:rPr>
-          <w:rFonts w:cstheme="minorHAnsi"/>
-        </w:rPr>
-      </w:pPr>
-      <w:r>
-        <w:rPr>
-          <w:rFonts w:cstheme="minorHAnsi"/>
-        </w:rPr>
-        <w:t xml:space="preserve">2. Insert the names </w:t>
-      </w:r>
-      <w:r>
-        <w:rPr>
-          <w:rFonts w:cstheme="minorHAnsi"/>
-        </w:rPr>
-        <w:t>given above in Q1</w:t>
-      </w:r>
-      <w:r>
-        <w:rPr>
-          <w:rFonts w:cstheme="minorHAnsi"/>
-        </w:rPr>
-        <w:t xml:space="preserve"> in a set. Use the two different </w:t>
+      <w:r>
+        <w:rPr>
+          <w:rFonts w:cstheme="minorHAnsi"/>
+        </w:rPr>
+        <w:t xml:space="preserve"> t</w:t>
+      </w:r>
+      <w:r>
+        <w:rPr>
+          <w:rFonts w:cstheme="minorHAnsi"/>
+        </w:rPr>
+        <w:t>he word “to” is repeated in a few lines.</w:t>
+      </w:r>
+    </w:p>
+    <w:p>
+      <w:r>
+        <w:rPr>
+          <w:rFonts w:cstheme="minorBidi"/>
+        </w:rPr>
+        <w:t xml:space="preserve">To store all the line numbers on which a word occurred, you could use a </w:t>
       </w:r>
       <w:r>
         <w:rPr>
           <w:rFonts w:ascii="Courier New" w:hAnsi="Courier New" w:cs="Courier New"/>
         </w:rPr>
+        <w:t>List</w:t>
+      </w:r>
+      <w:r>
+        <w:rPr>
+          <w:rFonts w:ascii="Courier New" w:hAnsi="Courier New" w:cs="Courier New"/>
+        </w:rPr>
+        <w:t xml:space="preserve"> or a </w:t>
+      </w:r>
+      <w:r>
+        <w:rPr>
+          <w:rFonts w:ascii="Courier New" w:hAnsi="Courier New" w:cs="Courier New"/>
+        </w:rPr>
         <w:t>Set</w:t>
       </w:r>
       <w:r>
         <w:rPr>
-          <w:rFonts w:cstheme="minorHAnsi"/>
-        </w:rPr>
-        <w:t xml:space="preserve"> implementations – </w:t>
-      </w:r>
-      <w:proofErr w:type="spellStart"/>
-      <w:r>
-        <w:rPr>
           <w:rFonts w:ascii="Courier New" w:hAnsi="Courier New" w:cs="Courier New"/>
         </w:rPr>
-        <w:t>HashSet</w:t>
-      </w:r>
-      <w:proofErr w:type="spellEnd"/>
-      <w:r>
-        <w:rPr>
-          <w:rFonts w:cstheme="minorHAnsi"/>
-        </w:rPr>
-        <w:t xml:space="preserve"> and </w:t>
-      </w:r>
-      <w:proofErr w:type="spellStart"/>
-      <w:r>
-        <w:rPr>
-          <w:rFonts w:ascii="Courier New" w:hAnsi="Courier New" w:cs="Courier New"/>
-        </w:rPr>
-        <w:t>TreeSet</w:t>
-      </w:r>
-      <w:proofErr w:type="spellEnd"/>
-      <w:r>
-        <w:rPr>
-          <w:rFonts w:cstheme="minorHAnsi"/>
-        </w:rPr>
-        <w:t xml:space="preserve">. Try inserting the same name twice. Note that duplicates are not allowed. </w:t>
-      </w:r>
-    </w:p>
-    <w:p xmlns:wp14="http://schemas.microsoft.com/office/word/2010/wordml" wp14:textId="77777777">
-      <w:pPr>
-        <w:rPr>
-          <w:rFonts w:cstheme="minorHAnsi"/>
-        </w:rPr>
-      </w:pPr>
-      <w:r>
-        <w:rPr>
-          <w:rFonts w:cstheme="minorHAnsi"/>
-        </w:rPr>
-        <w:t>Use an iterator to display the names in the sets.</w:t>
-      </w:r>
-    </w:p>
-    <w:p xmlns:wp14="http://schemas.microsoft.com/office/word/2010/wordml" wp14:textId="77777777">
-      <w:pPr>
-        <w:rPr>
-          <w:rFonts w:cstheme="minorHAnsi"/>
-        </w:rPr>
-      </w:pPr>
-      <w:r>
-        <w:rPr>
-          <w:rFonts w:cstheme="minorHAnsi"/>
-        </w:rPr>
-        <w:t>What is the out</w:t>
-      </w:r>
-      <w:r>
-        <w:rPr>
-          <w:rFonts w:cstheme="minorHAnsi"/>
-        </w:rPr>
-        <w:t>put</w:t>
-      </w:r>
-      <w:r>
-        <w:rPr>
-          <w:rFonts w:cstheme="minorHAnsi"/>
-        </w:rPr>
         <w:t xml:space="preserve"> </w:t>
       </w:r>
-      <w:proofErr w:type="gramStart"/>
-      <w:r>
-        <w:rPr>
-          <w:rFonts w:cstheme="minorHAnsi"/>
-        </w:rPr>
-        <w:t>for</w:t>
-      </w:r>
-      <w:proofErr w:type="gramEnd"/>
-      <w:r>
-        <w:rPr>
-          <w:rFonts w:cstheme="minorHAnsi"/>
-        </w:rPr>
+      <w:r>
+        <w:t xml:space="preserve">of line numbers </w:t>
+      </w:r>
+      <w:r>
+        <w:t>– which would be better?</w:t>
+      </w:r>
+      <w:r>
         <w:t xml:space="preserve"> </w:t>
       </w:r>
-    </w:p>
-    <w:p xmlns:wp14="http://schemas.microsoft.com/office/word/2010/wordml" wp14:textId="77777777">
-      <w:pPr>
-        <w:ind w:left="720"/>
-        <w:rPr>
-          <w:rFonts w:cstheme="minorHAnsi"/>
-        </w:rPr>
-      </w:pPr>
-      <w:r>
-        <w:rPr>
-          <w:rFonts w:cstheme="minorHAnsi"/>
-        </w:rPr>
-        <w:t xml:space="preserve">1. </w:t>
-      </w:r>
-      <w:proofErr w:type="spellStart"/>
-      <w:r>
-        <w:rPr>
-          <w:rFonts w:ascii="Courier New" w:hAnsi="Courier New" w:cs="Courier New"/>
-        </w:rPr>
-        <w:t>HashSet</w:t>
-      </w:r>
-      <w:proofErr w:type="spellEnd"/>
-      <w:r>
-        <w:rPr>
-          <w:rFonts w:cstheme="minorHAnsi"/>
-        </w:rPr>
-        <w:t xml:space="preserve"> implementation? </w:t>
-      </w:r>
-    </w:p>
-    <w:p xmlns:wp14="http://schemas.microsoft.com/office/word/2010/wordml" wp14:textId="77777777">
-      <w:pPr>
-        <w:ind w:left="720"/>
-        <w:rPr>
-          <w:rFonts w:cstheme="minorHAnsi"/>
-        </w:rPr>
-      </w:pPr>
-      <w:proofErr w:type="gramStart"/>
-      <w:r>
-        <w:rPr>
-          <w:rFonts w:cstheme="minorHAnsi"/>
-        </w:rPr>
-        <w:t>2</w:t>
-      </w:r>
-      <w:r>
-        <w:rPr>
-          <w:rFonts w:ascii="Courier New" w:hAnsi="Courier New" w:cs="Courier New"/>
-        </w:rPr>
-        <w:t>.TreeSet</w:t>
-      </w:r>
-      <w:proofErr w:type="gramEnd"/>
-      <w:r>
-        <w:rPr>
-          <w:rFonts w:cstheme="minorHAnsi"/>
-        </w:rPr>
-        <w:t xml:space="preserve"> </w:t>
-      </w:r>
-      <w:r>
-        <w:rPr>
-          <w:rFonts w:cstheme="minorHAnsi"/>
-        </w:rPr>
-        <w:t xml:space="preserve">implementation?   </w:t>
-      </w:r>
-    </w:p>
-    <w:p xmlns:wp14="http://schemas.microsoft.com/office/word/2010/wordml" wp14:textId="77777777">
-      <w:pPr>
-        <w:rPr>
-          <w:rFonts w:cstheme="minorHAnsi"/>
-        </w:rPr>
-      </w:pPr>
-      <w:r>
-        <w:rPr>
-          <w:rFonts w:cstheme="minorHAnsi"/>
-        </w:rPr>
-        <w:t>What do you notice about the output</w:t>
-      </w:r>
-      <w:r>
-        <w:rPr>
-          <w:rFonts w:cstheme="minorHAnsi"/>
-        </w:rPr>
-        <w:t>?</w:t>
-      </w:r>
-    </w:p>
-    <w:p xmlns:wp14="http://schemas.microsoft.com/office/word/2010/wordml" wp14:textId="77777777">
-      <w:pPr>
-        <w:rPr>
-          <w:rFonts w:cstheme="minorHAnsi"/>
-        </w:rPr>
-      </w:pPr>
-    </w:p>
-    <w:p xmlns:wp14="http://schemas.microsoft.com/office/word/2010/wordml" wp14:textId="77777777">
-      <w:r>
-        <w:t>3</w:t>
-      </w:r>
-      <w:r>
-        <w:t xml:space="preserve">. </w:t>
-      </w:r>
-      <w:r>
-        <w:t xml:space="preserve">Write a program that reads text from a file and breaks it up into individual words. </w:t>
-      </w:r>
-    </w:p>
-    <w:p xmlns:wp14="http://schemas.microsoft.com/office/word/2010/wordml" wp14:textId="77777777">
-      <w:r>
-        <w:t>See the source code “filehandling.java” for code to read from a text file, hamlet.txt on the desktop</w:t>
-      </w:r>
-      <w:r>
-        <w:t>, and</w:t>
-      </w:r>
-      <w:r>
-        <w:t xml:space="preserve"> break the text into words.</w:t>
-      </w:r>
-    </w:p>
-    <w:p xmlns:wp14="http://schemas.microsoft.com/office/word/2010/wordml" wp14:textId="77777777">
-      <w:r>
-        <w:t>Put hamlet.txt on the desktop to run this.</w:t>
-      </w:r>
-    </w:p>
-    <w:p xmlns:wp14="http://schemas.microsoft.com/office/word/2010/wordml" wp14:textId="77777777"/>
-    <w:p xmlns:wp14="http://schemas.microsoft.com/office/word/2010/wordml" wp14:textId="77777777">
-      <w:r>
-        <w:t xml:space="preserve">Insert the words into a </w:t>
-      </w:r>
-      <w:proofErr w:type="spellStart"/>
-      <w:r>
-        <w:rPr>
-          <w:rFonts w:ascii="Courier New" w:hAnsi="Courier New" w:cs="Courier New"/>
-        </w:rPr>
-        <w:t>TreeSet</w:t>
-      </w:r>
-      <w:proofErr w:type="spellEnd"/>
-      <w:r>
-        <w:t xml:space="preserve">. At the end of the input file, print all words, followed by the size of the resulting set. </w:t>
-      </w:r>
-      <w:r>
-        <w:t xml:space="preserve">Use an iterator. </w:t>
-      </w:r>
-    </w:p>
-    <w:p xmlns:wp14="http://schemas.microsoft.com/office/word/2010/wordml" wp14:textId="77777777">
-      <w:r>
-        <w:t>This program determines how many unique words a text file has.</w:t>
-      </w:r>
-      <w:r>
-        <w:t xml:space="preserve"> </w:t>
-      </w:r>
-    </w:p>
-    <w:p xmlns:wp14="http://schemas.microsoft.com/office/word/2010/wordml" wp14:textId="77777777">
-      <w:r>
-        <w:t xml:space="preserve">What happens if you use a </w:t>
-      </w:r>
-      <w:proofErr w:type="spellStart"/>
-      <w:r>
-        <w:rPr>
-          <w:rFonts w:ascii="Courier New" w:hAnsi="Courier New" w:cs="Courier New"/>
-        </w:rPr>
-        <w:t>HashSet</w:t>
-      </w:r>
-      <w:proofErr w:type="spellEnd"/>
-      <w:r>
-        <w:t xml:space="preserve"> instead of a </w:t>
-      </w:r>
-      <w:proofErr w:type="spellStart"/>
-      <w:r>
-        <w:rPr>
-          <w:rFonts w:ascii="Courier New" w:hAnsi="Courier New" w:cs="Courier New"/>
-        </w:rPr>
-        <w:t>TreeSet</w:t>
-      </w:r>
-      <w:proofErr w:type="spellEnd"/>
-      <w:r>
-        <w:rPr>
-          <w:rFonts w:ascii="Courier New" w:hAnsi="Courier New" w:cs="Courier New"/>
-        </w:rPr>
-        <w:t>?</w:t>
-      </w:r>
-    </w:p>
-    <w:p xmlns:wp14="http://schemas.microsoft.com/office/word/2010/wordml" wp14:textId="77777777">
-      <w:pPr>
-        <w:rPr>
-          <w:rFonts w:cstheme="minorHAnsi"/>
-        </w:rPr>
-      </w:pPr>
-    </w:p>
-    <w:p xmlns:wp14="http://schemas.microsoft.com/office/word/2010/wordml" wp14:textId="77777777">
-      <w:pPr>
-        <w:rPr>
-          <w:rFonts w:cstheme="minorHAnsi"/>
-        </w:rPr>
-      </w:pPr>
-      <w:r>
-        <w:rPr>
-          <w:rFonts w:cstheme="minorHAnsi"/>
-        </w:rPr>
-        <w:t>4</w:t>
-      </w:r>
-      <w:r>
-        <w:rPr>
-          <w:rFonts w:cstheme="minorHAnsi"/>
-        </w:rPr>
-        <w:t>. Add code to the program you wrote for Q.</w:t>
-      </w:r>
-      <w:r>
-        <w:rPr>
-          <w:rFonts w:cstheme="minorHAnsi"/>
-        </w:rPr>
-        <w:t>3</w:t>
-      </w:r>
-      <w:r>
-        <w:rPr>
-          <w:rFonts w:cstheme="minorHAnsi"/>
-        </w:rPr>
-        <w:t xml:space="preserve"> so that a </w:t>
-      </w:r>
-      <w:r>
-        <w:rPr>
-          <w:rFonts w:ascii="Courier New" w:hAnsi="Courier New" w:cs="Courier New"/>
+      <w:r>
+        <w:rPr>
+          <w:color w:val="FF0000"/>
+        </w:rPr>
+        <w:t>Update the code to do this.</w:t>
+      </w:r>
+    </w:p>
+    <w:p>
+      <w:pPr>
+        <w:rPr>
+          <w:lang w:val="en-GB"/>
+        </w:rPr>
+      </w:pPr>
+    </w:p>
+    <w:p>
+      <w:r>
+        <w:t xml:space="preserve">Also perform a search on the </w:t>
+      </w:r>
+      <w:r>
+        <w:rPr>
+          <w:rFonts w:ascii="Courier New" w:eastAsia="Courier New" w:hAnsi="Courier New" w:cs="Courier New"/>
         </w:rPr>
         <w:t>Map</w:t>
       </w:r>
       <w:r>
-        <w:rPr>
-          <w:rFonts w:cstheme="minorHAnsi"/>
-        </w:rPr>
-        <w:t xml:space="preserve"> is used. The key is the word and the value is the line number. </w:t>
-      </w:r>
-    </w:p>
-    <w:p xmlns:wp14="http://schemas.microsoft.com/office/word/2010/wordml" wp14:textId="77777777">
-      <w:pPr>
-        <w:rPr>
-          <w:rFonts w:cstheme="minorHAnsi"/>
-        </w:rPr>
-      </w:pPr>
-      <w:r>
-        <w:rPr>
-          <w:rFonts w:cstheme="minorHAnsi"/>
-        </w:rPr>
-        <w:t>If you store just one line number for each word, then the last occurrence of the word will be in the map.</w:t>
-      </w:r>
-      <w:r>
-        <w:rPr>
-          <w:rFonts w:cstheme="minorHAnsi"/>
-        </w:rPr>
-        <w:t xml:space="preserve"> E.g. t</w:t>
-      </w:r>
-      <w:r>
-        <w:rPr>
-          <w:rFonts w:cstheme="minorHAnsi"/>
-        </w:rPr>
-        <w:t xml:space="preserve">he word “to” </w:t>
-      </w:r>
-      <w:proofErr w:type="gramStart"/>
-      <w:r>
-        <w:rPr>
-          <w:rFonts w:cstheme="minorHAnsi"/>
-        </w:rPr>
-        <w:t>is</w:t>
-      </w:r>
-      <w:proofErr w:type="gramEnd"/>
-      <w:r>
-        <w:rPr>
-          <w:rFonts w:cstheme="minorHAnsi"/>
-        </w:rPr>
-        <w:t xml:space="preserve"> repeated in a few lines.</w:t>
-      </w:r>
-    </w:p>
-    <w:p xmlns:wp14="http://schemas.microsoft.com/office/word/2010/wordml" wp14:textId="10603041">
-      <w:r>
-        <w:rPr>
-          <w:rFonts w:cs="Calibri" w:cstheme="minorAscii"/>
-        </w:rPr>
-        <w:t xml:space="preserve">To store all the line numbers on which a word occurred, you could use a </w:t>
-      </w:r>
-      <w:r>
-        <w:rPr>
-          <w:rFonts w:ascii="Courier New" w:hAnsi="Courier New" w:cs="Courier New"/>
-        </w:rPr>
-        <w:t>List</w:t>
-      </w:r>
-      <w:r>
-        <w:rPr>
-          <w:rFonts w:ascii="Courier New" w:hAnsi="Courier New" w:cs="Courier New"/>
-        </w:rPr>
-        <w:t xml:space="preserve"> or a </w:t>
-      </w:r>
-      <w:r>
-        <w:rPr>
-          <w:rFonts w:ascii="Courier New" w:hAnsi="Courier New" w:cs="Courier New"/>
-        </w:rPr>
-        <w:t>Set</w:t>
-      </w:r>
-      <w:r>
-        <w:rPr>
-          <w:rFonts w:ascii="Courier New" w:hAnsi="Courier New" w:cs="Courier New"/>
-        </w:rPr>
-        <w:t xml:space="preserve"> </w:t>
-      </w:r>
-      <w:r>
-        <w:rPr/>
-        <w:t>of line numbers</w:t>
-      </w:r>
-      <w:r>
-        <w:rPr/>
-        <w:t xml:space="preserve"> </w:t>
-      </w:r>
-      <w:r>
-        <w:rPr/>
-        <w:t>– which would be better?</w:t>
-      </w:r>
-      <w:r>
-        <w:rPr/>
-        <w:t xml:space="preserve"> </w:t>
-      </w:r>
-      <w:r>
-        <w:rPr>
-          <w:color w:val="FF0000"/>
-        </w:rPr>
-        <w:t>Update the code to do this.</w:t>
-      </w:r>
-    </w:p>
-    <w:p xmlns:wp14="http://schemas.microsoft.com/office/word/2010/wordml" wp14:textId="77777777">
+        <w:t xml:space="preserve"> for a key value – what method allows you to search for a word?</w:t>
+      </w:r>
+    </w:p>
+    <w:p>
       <w:pPr>
         <w:rPr>
           <w:lang w:val="en-GB"/>
         </w:rPr>
       </w:pPr>
-      <w:bookmarkStart w:name="_GoBack" w:id="0"/>
-      <w:bookmarkEnd w:id="0"/>
-    </w:p>
-    <w:p>
-      <w:pPr>
-        <w:spacing w:after="0" w:afterAutospacing="off"/>
-      </w:pPr>
-      <w:r>
-        <w:rPr>
-          <w:rFonts w:ascii="Times New Roman" w:hAnsi="Times New Roman" w:eastAsia="Times New Roman" w:cs="Times New Roman"/>
-          <w:noProof w:val="0"/>
-          <w:sz w:val="24"/>
-          <w:szCs w:val="24"/>
-          <w:lang w:val="en-US"/>
-        </w:rPr>
-        <w:t xml:space="preserve">Also perform a search on the </w:t>
-      </w:r>
-      <w:r>
-        <w:rPr>
-          <w:rFonts w:ascii="Courier New" w:hAnsi="Courier New" w:eastAsia="Courier New" w:cs="Courier New"/>
-          <w:noProof w:val="0"/>
-          <w:sz w:val="24"/>
-          <w:szCs w:val="24"/>
-          <w:lang w:val="en-US"/>
-        </w:rPr>
-        <w:t>Map</w:t>
-      </w:r>
-      <w:r>
-        <w:rPr>
-          <w:rFonts w:ascii="Times New Roman" w:hAnsi="Times New Roman" w:eastAsia="Times New Roman" w:cs="Times New Roman"/>
-          <w:noProof w:val="0"/>
-          <w:sz w:val="24"/>
-          <w:szCs w:val="24"/>
-          <w:lang w:val="en-US"/>
-        </w:rPr>
-        <w:t xml:space="preserve"> for a key value – what method allows you to search for a word?</w:t>
-      </w:r>
-    </w:p>
-    <w:p>
-      <w:pPr>
-        <w:pStyle w:val="Normal"/>
-        <w:rPr>
-          <w:lang w:val="en-GB"/>
-        </w:rPr>
-      </w:pPr>
     </w:p>
     <w:sectPr>
-      <w:pgSz w:w="12240" w:h="15840" w:orient="portrait"/>
+      <w:pgSz w:w="12240" w:h="15840"/>
       <w:pgMar w:top="1440" w:right="1800" w:bottom="1440" w:left="1800" w:header="708" w:footer="708" w:gutter="0"/>
       <w:cols w:space="708"/>
       <w:docGrid w:linePitch="360"/>
@@ -760,7 +822,7 @@
 </file>
 
 <file path=word/numbering.xml><?xml version="1.0" encoding="utf-8"?>
-<w:numbering xmlns:wpc="http://schemas.microsoft.com/office/word/2010/wordprocessingCanvas" xmlns:mc="http://schemas.openxmlformats.org/markup-compatibility/2006" xmlns:o="urn:schemas-microsoft-com:office:office" xmlns:r="http://schemas.openxmlformats.org/officeDocument/2006/relationships" xmlns:m="http://schemas.openxmlformats.org/officeDocument/2006/math" xmlns:v="urn:schemas-microsoft-com:vml" xmlns:wp14="http://schemas.microsoft.com/office/word/2010/wordprocessingDrawing" xmlns:wp="http://schemas.openxmlformats.org/drawingml/2006/wordprocessingDrawing" xmlns:w10="urn:schemas-microsoft-com:office:word" xmlns:w="http://schemas.openxmlformats.org/wordprocessingml/2006/main" xmlns:w14="http://schemas.microsoft.com/office/word/2010/wordml" xmlns:w15="http://schemas.microsoft.com/office/word/2012/wordml" xmlns:wpg="http://schemas.microsoft.com/office/word/2010/wordprocessingGroup" xmlns:wpi="http://schemas.microsoft.com/office/word/2010/wordprocessingInk" xmlns:wne="http://schemas.microsoft.com/office/word/2006/wordml" xmlns:wps="http://schemas.microsoft.com/office/word/2010/wordprocessingShape" mc:Ignorable="w14 w15 wp14">
+<w:numbering xmlns:wpc="http://schemas.microsoft.com/office/word/2010/wordprocessingCanvas" xmlns:cx="http://schemas.microsoft.com/office/drawing/2014/chartex" xmlns:cx1="http://schemas.microsoft.com/office/drawing/2015/9/8/chartex" xmlns:cx2="http://schemas.microsoft.com/office/drawing/2015/10/21/chartex" xmlns:cx3="http://schemas.microsoft.com/office/drawing/2016/5/9/chartex" xmlns:cx4="http://schemas.microsoft.com/office/drawing/2016/5/10/chartex" xmlns:cx5="http://schemas.microsoft.com/office/drawing/2016/5/11/chartex" xmlns:cx6="http://schemas.microsoft.com/office/drawing/2016/5/12/chartex" xmlns:cx7="http://schemas.microsoft.com/office/drawing/2016/5/13/chartex" xmlns:cx8="http://schemas.microsoft.com/office/drawing/2016/5/14/chartex" xmlns:mc="http://schemas.openxmlformats.org/markup-compatibility/2006" xmlns:aink="http://schemas.microsoft.com/office/drawing/2016/ink" xmlns:am3d="http://schemas.microsoft.com/office/drawing/2017/model3d" xmlns:o="urn:schemas-microsoft-com:office:office" xmlns:r="http://schemas.openxmlformats.org/officeDocument/2006/relationships" xmlns:m="http://schemas.openxmlformats.org/officeDocument/2006/math" xmlns:v="urn:schemas-microsoft-com:vml" xmlns:wp14="http://schemas.microsoft.com/office/word/2010/wordprocessingDrawing" xmlns:wp="http://schemas.openxmlformats.org/drawingml/2006/wordprocessingDrawing" xmlns:w10="urn:schemas-microsoft-com:office:word" xmlns:w="http://schemas.openxmlformats.org/wordprocessingml/2006/main" xmlns:w14="http://schemas.microsoft.com/office/word/2010/wordml" xmlns:w15="http://schemas.microsoft.com/office/word/2012/wordml" xmlns:w16cex="http://schemas.microsoft.com/office/word/2018/wordml/cex" xmlns:w16cid="http://schemas.microsoft.com/office/word/2016/wordml/cid" xmlns:w16="http://schemas.microsoft.com/office/word/2018/wordml" xmlns:w16sdtdh="http://schemas.microsoft.com/office/word/2020/wordml/sdtdatahash" xmlns:w16se="http://schemas.microsoft.com/office/word/2015/wordml/symex" xmlns:wpg="http://schemas.microsoft.com/office/word/2010/wordprocessingGroup" xmlns:wpi="http://schemas.microsoft.com/office/word/2010/wordprocessingInk" xmlns:wne="http://schemas.microsoft.com/office/word/2006/wordml" xmlns:wps="http://schemas.microsoft.com/office/word/2010/wordprocessingShape" mc:Ignorable="w14 w15 w16se w16cid w16 w16cex w16sdtdh wp14">
   <w:abstractNum w:abstractNumId="0" w15:restartNumberingAfterBreak="0">
     <w:nsid w:val="03B449F7"/>
     <w:multiLevelType w:val="hybridMultilevel"/>
@@ -863,7 +925,7 @@
         <w:ind w:left="1636" w:hanging="360"/>
       </w:pPr>
       <w:rPr>
-        <w:rFonts w:hint="default" w:cs="Times New Roman"/>
+        <w:rFonts w:cs="Times New Roman" w:hint="default"/>
         <w:b/>
         <w:u w:val="single"/>
       </w:rPr>
@@ -1005,7 +1067,7 @@
         <w:ind w:left="720" w:hanging="360"/>
       </w:pPr>
       <w:rPr>
-        <w:rFonts w:hint="default" w:cs="Times New Roman"/>
+        <w:rFonts w:cs="Times New Roman" w:hint="default"/>
       </w:rPr>
     </w:lvl>
     <w:lvl w:ilvl="1" w:tplc="04090019" w:tentative="1">
@@ -1258,7 +1320,7 @@
         <w:ind w:left="720" w:hanging="360"/>
       </w:pPr>
       <w:rPr>
-        <w:rFonts w:hint="default" w:cs="Times New Roman"/>
+        <w:rFonts w:cs="Times New Roman" w:hint="default"/>
       </w:rPr>
     </w:lvl>
     <w:lvl w:ilvl="1" w:tplc="04090019" w:tentative="1">
@@ -1398,7 +1460,7 @@
         <w:ind w:left="720" w:hanging="360"/>
       </w:pPr>
       <w:rPr>
-        <w:rFonts w:hint="default" w:ascii="Symbol" w:hAnsi="Symbol"/>
+        <w:rFonts w:ascii="Symbol" w:hAnsi="Symbol" w:hint="default"/>
       </w:rPr>
     </w:lvl>
     <w:lvl w:ilvl="1" w:tplc="04090003" w:tentative="1">
@@ -1413,7 +1475,7 @@
         <w:ind w:left="1440" w:hanging="360"/>
       </w:pPr>
       <w:rPr>
-        <w:rFonts w:hint="default" w:ascii="Courier New" w:hAnsi="Courier New"/>
+        <w:rFonts w:ascii="Courier New" w:hAnsi="Courier New" w:hint="default"/>
       </w:rPr>
     </w:lvl>
     <w:lvl w:ilvl="2" w:tplc="04090005" w:tentative="1">
@@ -1428,7 +1490,7 @@
         <w:ind w:left="2160" w:hanging="360"/>
       </w:pPr>
       <w:rPr>
-        <w:rFonts w:hint="default" w:ascii="Wingdings" w:hAnsi="Wingdings"/>
+        <w:rFonts w:ascii="Wingdings" w:hAnsi="Wingdings" w:hint="default"/>
       </w:rPr>
     </w:lvl>
     <w:lvl w:ilvl="3" w:tplc="04090001" w:tentative="1">
@@ -1443,7 +1505,7 @@
         <w:ind w:left="2880" w:hanging="360"/>
       </w:pPr>
       <w:rPr>
-        <w:rFonts w:hint="default" w:ascii="Symbol" w:hAnsi="Symbol"/>
+        <w:rFonts w:ascii="Symbol" w:hAnsi="Symbol" w:hint="default"/>
       </w:rPr>
     </w:lvl>
     <w:lvl w:ilvl="4" w:tplc="04090003" w:tentative="1">
@@ -1458,7 +1520,7 @@
         <w:ind w:left="3600" w:hanging="360"/>
       </w:pPr>
       <w:rPr>
-        <w:rFonts w:hint="default" w:ascii="Courier New" w:hAnsi="Courier New"/>
+        <w:rFonts w:ascii="Courier New" w:hAnsi="Courier New" w:hint="default"/>
       </w:rPr>
     </w:lvl>
     <w:lvl w:ilvl="5" w:tplc="04090005" w:tentative="1">
@@ -1473,7 +1535,7 @@
         <w:ind w:left="4320" w:hanging="360"/>
       </w:pPr>
       <w:rPr>
-        <w:rFonts w:hint="default" w:ascii="Wingdings" w:hAnsi="Wingdings"/>
+        <w:rFonts w:ascii="Wingdings" w:hAnsi="Wingdings" w:hint="default"/>
       </w:rPr>
     </w:lvl>
     <w:lvl w:ilvl="6" w:tplc="04090001" w:tentative="1">
@@ -1488,7 +1550,7 @@
         <w:ind w:left="5040" w:hanging="360"/>
       </w:pPr>
       <w:rPr>
-        <w:rFonts w:hint="default" w:ascii="Symbol" w:hAnsi="Symbol"/>
+        <w:rFonts w:ascii="Symbol" w:hAnsi="Symbol" w:hint="default"/>
       </w:rPr>
     </w:lvl>
     <w:lvl w:ilvl="7" w:tplc="04090003" w:tentative="1">
@@ -1503,7 +1565,7 @@
         <w:ind w:left="5760" w:hanging="360"/>
       </w:pPr>
       <w:rPr>
-        <w:rFonts w:hint="default" w:ascii="Courier New" w:hAnsi="Courier New"/>
+        <w:rFonts w:ascii="Courier New" w:hAnsi="Courier New" w:hint="default"/>
       </w:rPr>
     </w:lvl>
     <w:lvl w:ilvl="8" w:tplc="04090005" w:tentative="1">
@@ -1518,7 +1580,7 @@
         <w:ind w:left="6480" w:hanging="360"/>
       </w:pPr>
       <w:rPr>
-        <w:rFonts w:hint="default" w:ascii="Wingdings" w:hAnsi="Wingdings"/>
+        <w:rFonts w:ascii="Wingdings" w:hAnsi="Wingdings" w:hint="default"/>
       </w:rPr>
     </w:lvl>
   </w:abstractNum>
@@ -1544,11 +1606,11 @@
 </file>
 
 <file path=word/styles.xml><?xml version="1.0" encoding="utf-8"?>
-<w:styles xmlns:wp14="http://schemas.microsoft.com/office/word/2010/wordprocessingDrawing" xmlns:mc="http://schemas.openxmlformats.org/markup-compatibility/2006" xmlns:r="http://schemas.openxmlformats.org/officeDocument/2006/relationships" xmlns:w="http://schemas.openxmlformats.org/wordprocessingml/2006/main" xmlns:w14="http://schemas.microsoft.com/office/word/2010/wordml" xmlns:w15="http://schemas.microsoft.com/office/word/2012/wordml" mc:Ignorable="w14 w15 wp14">
+<w:styles xmlns:mc="http://schemas.openxmlformats.org/markup-compatibility/2006" xmlns:r="http://schemas.openxmlformats.org/officeDocument/2006/relationships" xmlns:w="http://schemas.openxmlformats.org/wordprocessingml/2006/main" xmlns:w14="http://schemas.microsoft.com/office/word/2010/wordml" xmlns:w15="http://schemas.microsoft.com/office/word/2012/wordml" xmlns:w16cex="http://schemas.microsoft.com/office/word/2018/wordml/cex" xmlns:w16cid="http://schemas.microsoft.com/office/word/2016/wordml/cid" xmlns:w16="http://schemas.microsoft.com/office/word/2018/wordml" xmlns:w16sdtdh="http://schemas.microsoft.com/office/word/2020/wordml/sdtdatahash" xmlns:w16se="http://schemas.microsoft.com/office/word/2015/wordml/symex" mc:Ignorable="w14 w15 w16se w16cid w16 w16cex w16sdtdh">
   <w:docDefaults>
     <w:rPrDefault>
       <w:rPr>
-        <w:rFonts w:ascii="Times New Roman" w:hAnsi="Times New Roman" w:eastAsia="Times New Roman" w:cs="Times New Roman"/>
+        <w:rFonts w:ascii="Times New Roman" w:eastAsia="Times New Roman" w:hAnsi="Times New Roman" w:cs="Times New Roman"/>
         <w:sz w:val="22"/>
         <w:szCs w:val="22"/>
         <w:lang w:val="en-US" w:eastAsia="en-US" w:bidi="ar-SA"/>
@@ -1556,17 +1618,17 @@
     </w:rPrDefault>
     <w:pPrDefault/>
   </w:docDefaults>
-  <w:latentStyles w:defLockedState="0" w:defUIPriority="99" w:defSemiHidden="0" w:defUnhideWhenUsed="0" w:defQFormat="0" w:count="371">
+  <w:latentStyles w:defLockedState="0" w:defUIPriority="99" w:defSemiHidden="0" w:defUnhideWhenUsed="0" w:defQFormat="0" w:count="376">
     <w:lsdException w:name="Normal" w:locked="1" w:uiPriority="0" w:qFormat="1"/>
     <w:lsdException w:name="heading 1" w:locked="1" w:uiPriority="0" w:qFormat="1"/>
-    <w:lsdException w:name="heading 2" w:locked="1" w:uiPriority="0" w:semiHidden="1" w:unhideWhenUsed="1" w:qFormat="1"/>
-    <w:lsdException w:name="heading 3" w:locked="1" w:uiPriority="0" w:semiHidden="1" w:unhideWhenUsed="1" w:qFormat="1"/>
-    <w:lsdException w:name="heading 4" w:locked="1" w:uiPriority="0" w:semiHidden="1" w:unhideWhenUsed="1" w:qFormat="1"/>
-    <w:lsdException w:name="heading 5" w:locked="1" w:uiPriority="0" w:semiHidden="1" w:unhideWhenUsed="1" w:qFormat="1"/>
-    <w:lsdException w:name="heading 6" w:locked="1" w:uiPriority="0" w:semiHidden="1" w:unhideWhenUsed="1" w:qFormat="1"/>
-    <w:lsdException w:name="heading 7" w:locked="1" w:uiPriority="0" w:semiHidden="1" w:unhideWhenUsed="1" w:qFormat="1"/>
-    <w:lsdException w:name="heading 8" w:locked="1" w:uiPriority="0" w:semiHidden="1" w:unhideWhenUsed="1" w:qFormat="1"/>
-    <w:lsdException w:name="heading 9" w:locked="1" w:uiPriority="0" w:semiHidden="1" w:unhideWhenUsed="1" w:qFormat="1"/>
+    <w:lsdException w:name="heading 2" w:locked="1" w:semiHidden="1" w:uiPriority="0" w:unhideWhenUsed="1" w:qFormat="1"/>
+    <w:lsdException w:name="heading 3" w:locked="1" w:semiHidden="1" w:uiPriority="0" w:unhideWhenUsed="1" w:qFormat="1"/>
+    <w:lsdException w:name="heading 4" w:locked="1" w:semiHidden="1" w:uiPriority="0" w:unhideWhenUsed="1" w:qFormat="1"/>
+    <w:lsdException w:name="heading 5" w:locked="1" w:semiHidden="1" w:uiPriority="0" w:unhideWhenUsed="1" w:qFormat="1"/>
+    <w:lsdException w:name="heading 6" w:locked="1" w:semiHidden="1" w:uiPriority="0" w:unhideWhenUsed="1" w:qFormat="1"/>
+    <w:lsdException w:name="heading 7" w:locked="1" w:semiHidden="1" w:uiPriority="0" w:unhideWhenUsed="1" w:qFormat="1"/>
+    <w:lsdException w:name="heading 8" w:locked="1" w:semiHidden="1" w:uiPriority="0" w:unhideWhenUsed="1" w:qFormat="1"/>
+    <w:lsdException w:name="heading 9" w:locked="1" w:semiHidden="1" w:uiPriority="0" w:unhideWhenUsed="1" w:qFormat="1"/>
     <w:lsdException w:name="index 1" w:semiHidden="1" w:unhideWhenUsed="1"/>
     <w:lsdException w:name="index 2" w:semiHidden="1" w:unhideWhenUsed="1"/>
     <w:lsdException w:name="index 3" w:semiHidden="1" w:unhideWhenUsed="1"/>
@@ -1576,22 +1638,22 @@
     <w:lsdException w:name="index 7" w:semiHidden="1" w:unhideWhenUsed="1"/>
     <w:lsdException w:name="index 8" w:semiHidden="1" w:unhideWhenUsed="1"/>
     <w:lsdException w:name="index 9" w:semiHidden="1" w:unhideWhenUsed="1"/>
-    <w:lsdException w:name="toc 1" w:uiPriority="39" w:semiHidden="1" w:unhideWhenUsed="1"/>
-    <w:lsdException w:name="toc 2" w:uiPriority="39" w:semiHidden="1" w:unhideWhenUsed="1"/>
-    <w:lsdException w:name="toc 3" w:uiPriority="39" w:semiHidden="1" w:unhideWhenUsed="1"/>
-    <w:lsdException w:name="toc 4" w:uiPriority="39" w:semiHidden="1" w:unhideWhenUsed="1"/>
-    <w:lsdException w:name="toc 5" w:uiPriority="39" w:semiHidden="1" w:unhideWhenUsed="1"/>
-    <w:lsdException w:name="toc 6" w:uiPriority="39" w:semiHidden="1" w:unhideWhenUsed="1"/>
-    <w:lsdException w:name="toc 7" w:uiPriority="39" w:semiHidden="1" w:unhideWhenUsed="1"/>
-    <w:lsdException w:name="toc 8" w:uiPriority="39" w:semiHidden="1" w:unhideWhenUsed="1"/>
-    <w:lsdException w:name="toc 9" w:uiPriority="39" w:semiHidden="1" w:unhideWhenUsed="1"/>
+    <w:lsdException w:name="toc 1" w:semiHidden="1" w:uiPriority="39" w:unhideWhenUsed="1"/>
+    <w:lsdException w:name="toc 2" w:semiHidden="1" w:uiPriority="39" w:unhideWhenUsed="1"/>
+    <w:lsdException w:name="toc 3" w:semiHidden="1" w:uiPriority="39" w:unhideWhenUsed="1"/>
+    <w:lsdException w:name="toc 4" w:semiHidden="1" w:uiPriority="39" w:unhideWhenUsed="1"/>
+    <w:lsdException w:name="toc 5" w:semiHidden="1" w:uiPriority="39" w:unhideWhenUsed="1"/>
+    <w:lsdException w:name="toc 6" w:semiHidden="1" w:uiPriority="39" w:unhideWhenUsed="1"/>
+    <w:lsdException w:name="toc 7" w:semiHidden="1" w:uiPriority="39" w:unhideWhenUsed="1"/>
+    <w:lsdException w:name="toc 8" w:semiHidden="1" w:uiPriority="39" w:unhideWhenUsed="1"/>
+    <w:lsdException w:name="toc 9" w:semiHidden="1" w:uiPriority="39" w:unhideWhenUsed="1"/>
     <w:lsdException w:name="Normal Indent" w:semiHidden="1" w:unhideWhenUsed="1"/>
     <w:lsdException w:name="footnote text" w:semiHidden="1" w:unhideWhenUsed="1"/>
     <w:lsdException w:name="annotation text" w:semiHidden="1" w:unhideWhenUsed="1"/>
     <w:lsdException w:name="header" w:semiHidden="1" w:unhideWhenUsed="1"/>
     <w:lsdException w:name="footer" w:semiHidden="1" w:unhideWhenUsed="1"/>
     <w:lsdException w:name="index heading" w:semiHidden="1" w:unhideWhenUsed="1"/>
-    <w:lsdException w:name="caption" w:locked="1" w:uiPriority="0" w:semiHidden="1" w:unhideWhenUsed="1" w:qFormat="1"/>
+    <w:lsdException w:name="caption" w:locked="1" w:semiHidden="1" w:uiPriority="0" w:unhideWhenUsed="1" w:qFormat="1"/>
     <w:lsdException w:name="table of figures" w:semiHidden="1" w:unhideWhenUsed="1"/>
     <w:lsdException w:name="envelope address" w:semiHidden="1" w:unhideWhenUsed="1"/>
     <w:lsdException w:name="envelope return" w:semiHidden="1" w:unhideWhenUsed="1"/>
@@ -1622,7 +1684,7 @@
     <w:lsdException w:name="Title" w:locked="1" w:uiPriority="0" w:qFormat="1"/>
     <w:lsdException w:name="Closing" w:semiHidden="1" w:unhideWhenUsed="1"/>
     <w:lsdException w:name="Signature" w:semiHidden="1" w:unhideWhenUsed="1"/>
-    <w:lsdException w:name="Default Paragraph Font" w:uiPriority="1" w:semiHidden="1" w:unhideWhenUsed="1"/>
+    <w:lsdException w:name="Default Paragraph Font" w:semiHidden="1" w:uiPriority="1" w:unhideWhenUsed="1"/>
     <w:lsdException w:name="Body Text" w:semiHidden="1" w:unhideWhenUsed="1"/>
     <w:lsdException w:name="Body Text Indent" w:semiHidden="1" w:unhideWhenUsed="1"/>
     <w:lsdException w:name="List Continue" w:semiHidden="1" w:unhideWhenUsed="1"/>
@@ -1662,7 +1724,6 @@
     <w:lsdException w:name="HTML Sample" w:semiHidden="1" w:unhideWhenUsed="1"/>
     <w:lsdException w:name="HTML Typewriter" w:semiHidden="1" w:unhideWhenUsed="1"/>
     <w:lsdException w:name="HTML Variable" w:semiHidden="1" w:unhideWhenUsed="1"/>
-    <w:lsdException w:name="Normal Table" w:semiHidden="1" w:unhideWhenUsed="1"/>
     <w:lsdException w:name="annotation subject" w:semiHidden="1" w:unhideWhenUsed="1"/>
     <w:lsdException w:name="No List" w:semiHidden="1" w:unhideWhenUsed="1"/>
     <w:lsdException w:name="Outline List 1" w:semiHidden="1" w:unhideWhenUsed="1"/>
@@ -1705,11 +1766,8 @@
     <w:lsdException w:name="Table Contemporary" w:semiHidden="1" w:unhideWhenUsed="1"/>
     <w:lsdException w:name="Table Elegant" w:semiHidden="1" w:unhideWhenUsed="1"/>
     <w:lsdException w:name="Table Professional" w:semiHidden="1" w:unhideWhenUsed="1"/>
-    <w:lsdException w:name="Table Subtle 1" w:semiHidden="1" w:unhideWhenUsed="1"/>
     <w:lsdException w:name="Table Subtle 2" w:semiHidden="1" w:unhideWhenUsed="1"/>
     <w:lsdException w:name="Table Web 1" w:semiHidden="1" w:unhideWhenUsed="1"/>
-    <w:lsdException w:name="Table Web 2" w:semiHidden="1" w:unhideWhenUsed="1"/>
-    <w:lsdException w:name="Table Web 3" w:semiHidden="1" w:unhideWhenUsed="1"/>
     <w:lsdException w:name="Balloon Text" w:semiHidden="1" w:unhideWhenUsed="1"/>
     <w:lsdException w:name="Table Grid" w:uiPriority="59"/>
     <w:lsdException w:name="Table Theme" w:semiHidden="1" w:unhideWhenUsed="1"/>
@@ -1822,8 +1880,8 @@
     <w:lsdException w:name="Subtle Reference" w:uiPriority="31" w:qFormat="1"/>
     <w:lsdException w:name="Intense Reference" w:uiPriority="32" w:qFormat="1"/>
     <w:lsdException w:name="Book Title" w:uiPriority="33" w:qFormat="1"/>
-    <w:lsdException w:name="Bibliography" w:uiPriority="37" w:semiHidden="1" w:unhideWhenUsed="1"/>
-    <w:lsdException w:name="TOC Heading" w:uiPriority="39" w:semiHidden="1" w:unhideWhenUsed="1" w:qFormat="1"/>
+    <w:lsdException w:name="Bibliography" w:semiHidden="1" w:uiPriority="37" w:unhideWhenUsed="1"/>
+    <w:lsdException w:name="TOC Heading" w:semiHidden="1" w:uiPriority="39" w:unhideWhenUsed="1" w:qFormat="1"/>
     <w:lsdException w:name="Plain Table 1" w:uiPriority="41"/>
     <w:lsdException w:name="Plain Table 2" w:uiPriority="42"/>
     <w:lsdException w:name="Plain Table 3" w:uiPriority="43"/>
@@ -1928,8 +1986,13 @@
     <w:lsdException w:name="List Table 5 Dark Accent 6" w:uiPriority="50"/>
     <w:lsdException w:name="List Table 6 Colorful Accent 6" w:uiPriority="51"/>
     <w:lsdException w:name="List Table 7 Colorful Accent 6" w:uiPriority="52"/>
+    <w:lsdException w:name="Mention" w:semiHidden="1" w:unhideWhenUsed="1"/>
+    <w:lsdException w:name="Smart Hyperlink" w:semiHidden="1" w:unhideWhenUsed="1"/>
+    <w:lsdException w:name="Hashtag" w:semiHidden="1" w:unhideWhenUsed="1"/>
+    <w:lsdException w:name="Unresolved Mention" w:semiHidden="1" w:unhideWhenUsed="1"/>
+    <w:lsdException w:name="Smart Link" w:semiHidden="1" w:unhideWhenUsed="1"/>
   </w:latentStyles>
-  <w:style w:type="paragraph" w:styleId="Normal" w:default="1">
+  <w:style w:type="paragraph" w:default="1" w:styleId="Normal">
     <w:name w:val="Normal"/>
     <w:qFormat/>
     <w:rsid w:val="008C018D"/>
@@ -1953,7 +2016,7 @@
       <w:outlineLvl w:val="0"/>
     </w:pPr>
     <w:rPr>
-      <w:rFonts w:asciiTheme="majorHAnsi" w:hAnsiTheme="majorHAnsi" w:eastAsiaTheme="majorEastAsia" w:cstheme="majorBidi"/>
+      <w:rFonts w:asciiTheme="majorHAnsi" w:eastAsiaTheme="majorEastAsia" w:hAnsiTheme="majorHAnsi" w:cstheme="majorBidi"/>
       <w:b/>
       <w:bCs/>
       <w:color w:val="365F91" w:themeColor="accent1" w:themeShade="BF"/>
@@ -1961,13 +2024,13 @@
       <w:szCs w:val="28"/>
     </w:rPr>
   </w:style>
-  <w:style w:type="character" w:styleId="DefaultParagraphFont" w:default="1">
+  <w:style w:type="character" w:default="1" w:styleId="DefaultParagraphFont">
     <w:name w:val="Default Paragraph Font"/>
     <w:uiPriority w:val="1"/>
     <w:semiHidden/>
     <w:unhideWhenUsed/>
   </w:style>
-  <w:style w:type="table" w:styleId="TableNormal" w:default="1">
+  <w:style w:type="table" w:default="1" w:styleId="TableNormal">
     <w:name w:val="Normal Table"/>
     <w:uiPriority w:val="99"/>
     <w:semiHidden/>
@@ -1982,7 +2045,7 @@
       </w:tblCellMar>
     </w:tblPr>
   </w:style>
-  <w:style w:type="numbering" w:styleId="NoList" w:default="1">
+  <w:style w:type="numbering" w:default="1" w:styleId="NoList">
     <w:name w:val="No List"/>
     <w:uiPriority w:val="99"/>
     <w:semiHidden/>
@@ -2073,7 +2136,7 @@
       <w:szCs w:val="20"/>
     </w:rPr>
   </w:style>
-  <w:style w:type="character" w:styleId="HTMLPreformattedChar" w:customStyle="1">
+  <w:style w:type="character" w:customStyle="1" w:styleId="HTMLPreformattedChar">
     <w:name w:val="HTML Preformatted Char"/>
     <w:basedOn w:val="DefaultParagraphFont"/>
     <w:link w:val="HTMLPreformatted"/>
@@ -2098,7 +2161,7 @@
       <w:szCs w:val="16"/>
     </w:rPr>
   </w:style>
-  <w:style w:type="character" w:styleId="BalloonTextChar" w:customStyle="1">
+  <w:style w:type="character" w:customStyle="1" w:styleId="BalloonTextChar">
     <w:name w:val="Balloon Text Char"/>
     <w:basedOn w:val="DefaultParagraphFont"/>
     <w:link w:val="BalloonText"/>
@@ -2135,13 +2198,13 @@
       <w:iCs/>
     </w:rPr>
   </w:style>
-  <w:style w:type="character" w:styleId="Heading1Char" w:customStyle="1">
+  <w:style w:type="character" w:customStyle="1" w:styleId="Heading1Char">
     <w:name w:val="Heading 1 Char"/>
     <w:basedOn w:val="DefaultParagraphFont"/>
     <w:link w:val="Heading1"/>
     <w:rsid w:val="00507E20"/>
     <w:rPr>
-      <w:rFonts w:asciiTheme="majorHAnsi" w:hAnsiTheme="majorHAnsi" w:eastAsiaTheme="majorEastAsia" w:cstheme="majorBidi"/>
+      <w:rFonts w:asciiTheme="majorHAnsi" w:eastAsiaTheme="majorEastAsia" w:hAnsiTheme="majorHAnsi" w:cstheme="majorBidi"/>
       <w:b/>
       <w:bCs/>
       <w:color w:val="365F91" w:themeColor="accent1" w:themeShade="BF"/>
@@ -2155,11 +2218,11 @@
     <w:qFormat/>
     <w:rsid w:val="000F6242"/>
     <w:rPr>
-      <w:rFonts w:asciiTheme="minorHAnsi" w:hAnsiTheme="minorHAnsi" w:eastAsiaTheme="minorHAnsi" w:cstheme="minorBidi"/>
+      <w:rFonts w:asciiTheme="minorHAnsi" w:eastAsiaTheme="minorHAnsi" w:hAnsiTheme="minorHAnsi" w:cstheme="minorBidi"/>
       <w:lang w:val="en-IE"/>
     </w:rPr>
   </w:style>
-  <w:style w:type="paragraph" w:styleId="pbeasy" w:customStyle="1">
+  <w:style w:type="paragraph" w:customStyle="1" w:styleId="pbeasy">
     <w:name w:val="pb_easy"/>
     <w:basedOn w:val="Normal"/>
     <w:rsid w:val="000F6242"/>
@@ -2170,7 +2233,7 @@
       <w:lang w:val="en-IE" w:eastAsia="en-IE"/>
     </w:rPr>
   </w:style>
-  <w:style w:type="character" w:styleId="npb" w:customStyle="1">
+  <w:style w:type="character" w:customStyle="1" w:styleId="npb">
     <w:name w:val="n_pb"/>
     <w:basedOn w:val="DefaultParagraphFont"/>
     <w:rsid w:val="000F6242"/>

</xml_diff>

<commit_message>
#Lab 1 Java Collections Framework finished
</commit_message>
<xml_diff>
--- a/02. Java Collections Framework/LydiasVersion/Lab 1 Java Collections.docx
+++ b/02. Java Collections Framework/LydiasVersion/Lab 1 Java Collections.docx
@@ -21,30 +21,14 @@
           <w:u w:val="single"/>
           <w:lang w:val="en-GB"/>
         </w:rPr>
-        <w:t xml:space="preserve"> &amp; </w:t>
-      </w:r>
-      <w:proofErr w:type="gramStart"/>
+        <w:t xml:space="preserve"> &amp; Concurrency</w:t>
+      </w:r>
       <w:r>
         <w:rPr>
           <w:u w:val="single"/>
           <w:lang w:val="en-GB"/>
         </w:rPr>
-        <w:t>Concurrency</w:t>
-      </w:r>
-      <w:r>
-        <w:rPr>
-          <w:u w:val="single"/>
-          <w:lang w:val="en-GB"/>
-        </w:rPr>
-        <w:t xml:space="preserve"> :</w:t>
-      </w:r>
-      <w:proofErr w:type="gramEnd"/>
-      <w:r>
-        <w:rPr>
-          <w:u w:val="single"/>
-          <w:lang w:val="en-GB"/>
-        </w:rPr>
-        <w:t xml:space="preserve"> </w:t>
+        <w:t xml:space="preserve"> : </w:t>
       </w:r>
       <w:r>
         <w:rPr>
@@ -142,15 +126,7 @@
     </w:p>
     <w:p>
       <w:r>
-        <w:t>(</w:t>
-      </w:r>
-      <w:proofErr w:type="spellStart"/>
-      <w:r>
-        <w:t>i</w:t>
-      </w:r>
-      <w:proofErr w:type="spellEnd"/>
-      <w:r>
-        <w:t xml:space="preserve">) Add the following names to the list, using the </w:t>
+        <w:t xml:space="preserve">(i) Add the following names to the list, using the </w:t>
       </w:r>
       <w:r>
         <w:rPr>
@@ -161,22 +137,15 @@
       <w:r>
         <w:t xml:space="preserve"> method (or </w:t>
       </w:r>
-      <w:proofErr w:type="spellStart"/>
       <w:r>
         <w:rPr>
           <w:rFonts w:ascii="Courier New" w:hAnsi="Courier New" w:cs="Courier New"/>
         </w:rPr>
         <w:t>addLast</w:t>
       </w:r>
-      <w:proofErr w:type="spellEnd"/>
-      <w:r>
-        <w:t xml:space="preserve"> method</w:t>
-      </w:r>
-      <w:proofErr w:type="gramStart"/>
-      <w:r>
-        <w:t>) :</w:t>
-      </w:r>
-      <w:proofErr w:type="gramEnd"/>
+      <w:r>
+        <w:t xml:space="preserve"> method) :</w:t>
+      </w:r>
     </w:p>
     <w:p>
       <w:r>
@@ -330,21 +299,7 @@
         <w:rPr>
           <w:rFonts w:cstheme="minorHAnsi"/>
         </w:rPr>
-        <w:t xml:space="preserve"> </w:t>
-      </w:r>
-      <w:proofErr w:type="gramStart"/>
-      <w:r>
-        <w:rPr>
-          <w:rFonts w:cstheme="minorHAnsi"/>
-        </w:rPr>
-        <w:t>for</w:t>
-      </w:r>
-      <w:proofErr w:type="gramEnd"/>
-      <w:r>
-        <w:rPr>
-          <w:rFonts w:cstheme="minorHAnsi"/>
-        </w:rPr>
-        <w:t xml:space="preserve"> </w:t>
+        <w:t xml:space="preserve"> for </w:t>
       </w:r>
     </w:p>
     <w:p>
@@ -437,23 +392,23 @@
           <w:rFonts w:asciiTheme="minorHAnsi" w:hAnsiTheme="minorHAnsi" w:cstheme="minorHAnsi"/>
           <w:color w:val="808080" w:themeColor="background1" w:themeShade="80"/>
         </w:rPr>
-        <w:t xml:space="preserve">With regards to the HashSet, the duplicate “Kay” value kept </w:t>
-      </w:r>
-      <w:proofErr w:type="gramStart"/>
-      <w:r>
+        <w:t>With regards to the HashSet, the duplicate “Kay” value kept it’s order as the first item in the set.</w:t>
+      </w:r>
+    </w:p>
+    <w:p>
+      <w:pPr>
         <w:rPr>
           <w:rFonts w:asciiTheme="minorHAnsi" w:hAnsiTheme="minorHAnsi" w:cstheme="minorHAnsi"/>
           <w:color w:val="808080" w:themeColor="background1" w:themeShade="80"/>
         </w:rPr>
-        <w:t>it’s</w:t>
-      </w:r>
-      <w:proofErr w:type="gramEnd"/>
+      </w:pPr>
       <w:r>
         <w:rPr>
           <w:rFonts w:asciiTheme="minorHAnsi" w:hAnsiTheme="minorHAnsi" w:cstheme="minorHAnsi"/>
           <w:color w:val="808080" w:themeColor="background1" w:themeShade="80"/>
         </w:rPr>
-        <w:t xml:space="preserve"> order as the first item in the set.</w:t>
+        <w:tab/>
+        <w:t>With regards to the tree set, it automatically ordered itself alphabetically.</w:t>
       </w:r>
     </w:p>
     <w:p>
@@ -463,22 +418,6 @@
           <w:color w:val="808080" w:themeColor="background1" w:themeShade="80"/>
         </w:rPr>
       </w:pPr>
-      <w:r>
-        <w:rPr>
-          <w:rFonts w:asciiTheme="minorHAnsi" w:hAnsiTheme="minorHAnsi" w:cstheme="minorHAnsi"/>
-          <w:color w:val="808080" w:themeColor="background1" w:themeShade="80"/>
-        </w:rPr>
-        <w:tab/>
-        <w:t>With regards to the tree set, it automatically ordered itself alphabetically.</w:t>
-      </w:r>
-    </w:p>
-    <w:p>
-      <w:pPr>
-        <w:rPr>
-          <w:rFonts w:asciiTheme="minorHAnsi" w:hAnsiTheme="minorHAnsi" w:cstheme="minorHAnsi"/>
-          <w:color w:val="808080" w:themeColor="background1" w:themeShade="80"/>
-        </w:rPr>
-      </w:pPr>
     </w:p>
     <w:p>
       <w:r>
@@ -527,6 +466,9 @@
     </w:p>
     <w:p>
       <w:r>
+        <w:rPr>
+          <w:noProof/>
+        </w:rPr>
         <w:lastRenderedPageBreak/>
         <w:drawing>
           <wp:inline distT="0" distB="0" distL="0" distR="0" wp14:anchorId="7FF21D26" wp14:editId="06553158">
@@ -609,6 +551,7 @@
       <w:r>
         <w:rPr>
           <w:rFonts w:cstheme="minorHAnsi"/>
+          <w:noProof/>
         </w:rPr>
         <w:drawing>
           <wp:inline distT="0" distB="0" distL="0" distR="0" wp14:anchorId="60D8DC19" wp14:editId="7A80A5E3">
@@ -713,70 +656,61 @@
         <w:rPr>
           <w:rFonts w:cstheme="minorHAnsi"/>
         </w:rPr>
+        <w:t xml:space="preserve"> E.g. t</w:t>
+      </w:r>
+      <w:r>
+        <w:rPr>
+          <w:rFonts w:cstheme="minorHAnsi"/>
+        </w:rPr>
+        <w:t>he word “to” is repeated in a few lines.</w:t>
+      </w:r>
+    </w:p>
+    <w:p>
+      <w:pPr>
+        <w:rPr>
+          <w:color w:val="FF0000"/>
+        </w:rPr>
+      </w:pPr>
+      <w:r>
+        <w:rPr>
+          <w:rFonts w:cstheme="minorBidi"/>
+        </w:rPr>
+        <w:t xml:space="preserve">To store all the line numbers on which a word occurred, you could use a </w:t>
+      </w:r>
+      <w:r>
+        <w:rPr>
+          <w:rFonts w:ascii="Courier New" w:hAnsi="Courier New" w:cs="Courier New"/>
+        </w:rPr>
+        <w:t>List</w:t>
+      </w:r>
+      <w:r>
+        <w:rPr>
+          <w:rFonts w:ascii="Courier New" w:hAnsi="Courier New" w:cs="Courier New"/>
+        </w:rPr>
+        <w:t xml:space="preserve"> or a </w:t>
+      </w:r>
+      <w:r>
+        <w:rPr>
+          <w:rFonts w:ascii="Courier New" w:hAnsi="Courier New" w:cs="Courier New"/>
+        </w:rPr>
+        <w:t>Set</w:t>
+      </w:r>
+      <w:r>
+        <w:rPr>
+          <w:rFonts w:ascii="Courier New" w:hAnsi="Courier New" w:cs="Courier New"/>
+        </w:rPr>
         <w:t xml:space="preserve"> </w:t>
       </w:r>
-      <w:proofErr w:type="gramStart"/>
-      <w:r>
-        <w:rPr>
-          <w:rFonts w:cstheme="minorHAnsi"/>
-        </w:rPr>
-        <w:t>E.g.</w:t>
-      </w:r>
-      <w:proofErr w:type="gramEnd"/>
-      <w:r>
-        <w:rPr>
-          <w:rFonts w:cstheme="minorHAnsi"/>
-        </w:rPr>
-        <w:t xml:space="preserve"> t</w:t>
-      </w:r>
-      <w:r>
-        <w:rPr>
-          <w:rFonts w:cstheme="minorHAnsi"/>
-        </w:rPr>
-        <w:t>he word “to” is repeated in a few lines.</w:t>
-      </w:r>
-    </w:p>
-    <w:p>
-      <w:r>
-        <w:rPr>
-          <w:rFonts w:cstheme="minorBidi"/>
-        </w:rPr>
-        <w:t xml:space="preserve">To store all the line numbers on which a word occurred, you could use a </w:t>
-      </w:r>
-      <w:r>
-        <w:rPr>
-          <w:rFonts w:ascii="Courier New" w:hAnsi="Courier New" w:cs="Courier New"/>
-        </w:rPr>
-        <w:t>List</w:t>
-      </w:r>
-      <w:r>
-        <w:rPr>
-          <w:rFonts w:ascii="Courier New" w:hAnsi="Courier New" w:cs="Courier New"/>
-        </w:rPr>
-        <w:t xml:space="preserve"> or a </w:t>
-      </w:r>
-      <w:r>
-        <w:rPr>
-          <w:rFonts w:ascii="Courier New" w:hAnsi="Courier New" w:cs="Courier New"/>
-        </w:rPr>
-        <w:t>Set</w:t>
-      </w:r>
-      <w:r>
-        <w:rPr>
-          <w:rFonts w:ascii="Courier New" w:hAnsi="Courier New" w:cs="Courier New"/>
-        </w:rPr>
+      <w:r>
+        <w:t xml:space="preserve">of line numbers </w:t>
+      </w:r>
+      <w:r>
+        <w:t>– which would be better?</w:t>
+      </w:r>
+      <w:r>
         <w:t xml:space="preserve"> </w:t>
       </w:r>
       <w:r>
-        <w:t xml:space="preserve">of line numbers </w:t>
-      </w:r>
-      <w:r>
-        <w:t>– which would be better?</w:t>
-      </w:r>
-      <w:r>
-        <w:t xml:space="preserve"> </w:t>
-      </w:r>
-      <w:r>
         <w:rPr>
           <w:color w:val="FF0000"/>
         </w:rPr>
@@ -785,6 +719,23 @@
     </w:p>
     <w:p>
       <w:pPr>
+        <w:ind w:left="720"/>
+        <w:rPr>
+          <w:rFonts w:ascii="Inconsolata" w:hAnsi="Inconsolata" w:cstheme="minorHAnsi"/>
+          <w:color w:val="808080" w:themeColor="background1" w:themeShade="80"/>
+        </w:rPr>
+      </w:pPr>
+      <w:r>
+        <w:rPr>
+          <w:rFonts w:ascii="Inconsolata" w:hAnsi="Inconsolata" w:cstheme="minorHAnsi"/>
+          <w:color w:val="808080" w:themeColor="background1" w:themeShade="80"/>
+        </w:rPr>
+        <w:lastRenderedPageBreak/>
+        <w:t>In this case, using a set is less helpful to whatever user there is, as the output does not give the line numbers in order, as one might want from a programme like this</w:t>
+      </w:r>
+    </w:p>
+    <w:p>
+      <w:pPr>
         <w:rPr>
           <w:lang w:val="en-GB"/>
         </w:rPr>
@@ -802,6 +753,29 @@
       </w:r>
       <w:r>
         <w:t xml:space="preserve"> for a key value – what method allows you to search for a word?</w:t>
+      </w:r>
+    </w:p>
+    <w:p>
+      <w:pPr>
+        <w:ind w:firstLine="720"/>
+        <w:rPr>
+          <w:rFonts w:asciiTheme="minorHAnsi" w:hAnsiTheme="minorHAnsi" w:cstheme="minorHAnsi"/>
+          <w:color w:val="808080" w:themeColor="background1" w:themeShade="80"/>
+        </w:rPr>
+      </w:pPr>
+      <w:r>
+        <w:rPr>
+          <w:rFonts w:asciiTheme="minorHAnsi" w:hAnsiTheme="minorHAnsi" w:cstheme="minorHAnsi"/>
+          <w:color w:val="808080" w:themeColor="background1" w:themeShade="80"/>
+        </w:rPr>
+        <w:t>The method .get() searches for a word</w:t>
+      </w:r>
+      <w:r>
+        <w:rPr>
+          <w:rFonts w:asciiTheme="minorHAnsi" w:hAnsiTheme="minorHAnsi" w:cstheme="minorHAnsi"/>
+          <w:color w:val="808080" w:themeColor="background1" w:themeShade="80"/>
+        </w:rPr>
+        <w:t>. It returns null if the word doesn’t exist. The method .containsKey() searches for a word and returns a Boolean if the key exists.</w:t>
       </w:r>
     </w:p>
     <w:p>
@@ -1724,6 +1698,7 @@
     <w:lsdException w:name="HTML Sample" w:semiHidden="1" w:unhideWhenUsed="1"/>
     <w:lsdException w:name="HTML Typewriter" w:semiHidden="1" w:unhideWhenUsed="1"/>
     <w:lsdException w:name="HTML Variable" w:semiHidden="1" w:unhideWhenUsed="1"/>
+    <w:lsdException w:name="Normal Table" w:semiHidden="1" w:unhideWhenUsed="1"/>
     <w:lsdException w:name="annotation subject" w:semiHidden="1" w:unhideWhenUsed="1"/>
     <w:lsdException w:name="No List" w:semiHidden="1" w:unhideWhenUsed="1"/>
     <w:lsdException w:name="Outline List 1" w:semiHidden="1" w:unhideWhenUsed="1"/>
@@ -1766,8 +1741,11 @@
     <w:lsdException w:name="Table Contemporary" w:semiHidden="1" w:unhideWhenUsed="1"/>
     <w:lsdException w:name="Table Elegant" w:semiHidden="1" w:unhideWhenUsed="1"/>
     <w:lsdException w:name="Table Professional" w:semiHidden="1" w:unhideWhenUsed="1"/>
+    <w:lsdException w:name="Table Subtle 1" w:semiHidden="1" w:unhideWhenUsed="1"/>
     <w:lsdException w:name="Table Subtle 2" w:semiHidden="1" w:unhideWhenUsed="1"/>
     <w:lsdException w:name="Table Web 1" w:semiHidden="1" w:unhideWhenUsed="1"/>
+    <w:lsdException w:name="Table Web 2" w:semiHidden="1" w:unhideWhenUsed="1"/>
+    <w:lsdException w:name="Table Web 3" w:semiHidden="1" w:unhideWhenUsed="1"/>
     <w:lsdException w:name="Balloon Text" w:semiHidden="1" w:unhideWhenUsed="1"/>
     <w:lsdException w:name="Table Grid" w:uiPriority="59"/>
     <w:lsdException w:name="Table Theme" w:semiHidden="1" w:unhideWhenUsed="1"/>

</xml_diff>

<commit_message>
Worked on the word documents, Java Collections Exercises and Diagram of LinkedList from java api
</commit_message>
<xml_diff>
--- a/02. Java Collections Framework/LydiasVersion/Lab 1 Java Collections.docx
+++ b/02. Java Collections Framework/LydiasVersion/Lab 1 Java Collections.docx
@@ -1,6 +1,6 @@
 
 <file path=word/document.xml><?xml version="1.0" encoding="utf-8"?>
-<w:document xmlns:wpc="http://schemas.microsoft.com/office/word/2010/wordprocessingCanvas" xmlns:cx="http://schemas.microsoft.com/office/drawing/2014/chartex" xmlns:cx1="http://schemas.microsoft.com/office/drawing/2015/9/8/chartex" xmlns:cx2="http://schemas.microsoft.com/office/drawing/2015/10/21/chartex" xmlns:cx3="http://schemas.microsoft.com/office/drawing/2016/5/9/chartex" xmlns:cx4="http://schemas.microsoft.com/office/drawing/2016/5/10/chartex" xmlns:cx5="http://schemas.microsoft.com/office/drawing/2016/5/11/chartex" xmlns:cx6="http://schemas.microsoft.com/office/drawing/2016/5/12/chartex" xmlns:cx7="http://schemas.microsoft.com/office/drawing/2016/5/13/chartex" xmlns:cx8="http://schemas.microsoft.com/office/drawing/2016/5/14/chartex" xmlns:mc="http://schemas.openxmlformats.org/markup-compatibility/2006" xmlns:aink="http://schemas.microsoft.com/office/drawing/2016/ink" xmlns:am3d="http://schemas.microsoft.com/office/drawing/2017/model3d" xmlns:o="urn:schemas-microsoft-com:office:office" xmlns:r="http://schemas.openxmlformats.org/officeDocument/2006/relationships" xmlns:m="http://schemas.openxmlformats.org/officeDocument/2006/math" xmlns:v="urn:schemas-microsoft-com:vml" xmlns:wp14="http://schemas.microsoft.com/office/word/2010/wordprocessingDrawing" xmlns:wp="http://schemas.openxmlformats.org/drawingml/2006/wordprocessingDrawing" xmlns:w10="urn:schemas-microsoft-com:office:word" xmlns:w="http://schemas.openxmlformats.org/wordprocessingml/2006/main" xmlns:w14="http://schemas.microsoft.com/office/word/2010/wordml" xmlns:w15="http://schemas.microsoft.com/office/word/2012/wordml" xmlns:w16cex="http://schemas.microsoft.com/office/word/2018/wordml/cex" xmlns:w16cid="http://schemas.microsoft.com/office/word/2016/wordml/cid" xmlns:w16="http://schemas.microsoft.com/office/word/2018/wordml" xmlns:w16sdtdh="http://schemas.microsoft.com/office/word/2020/wordml/sdtdatahash" xmlns:w16se="http://schemas.microsoft.com/office/word/2015/wordml/symex" xmlns:wpg="http://schemas.microsoft.com/office/word/2010/wordprocessingGroup" xmlns:wpi="http://schemas.microsoft.com/office/word/2010/wordprocessingInk" xmlns:wne="http://schemas.microsoft.com/office/word/2006/wordml" xmlns:wps="http://schemas.microsoft.com/office/word/2010/wordprocessingShape" mc:Ignorable="w14 w15 w16se w16cid w16 w16cex w16sdtdh wp14">
+<w:document xmlns:wpc="http://schemas.microsoft.com/office/word/2010/wordprocessingCanvas" xmlns:cx="http://schemas.microsoft.com/office/drawing/2014/chartex" xmlns:cx1="http://schemas.microsoft.com/office/drawing/2015/9/8/chartex" xmlns:cx2="http://schemas.microsoft.com/office/drawing/2015/10/21/chartex" xmlns:cx3="http://schemas.microsoft.com/office/drawing/2016/5/9/chartex" xmlns:cx4="http://schemas.microsoft.com/office/drawing/2016/5/10/chartex" xmlns:cx5="http://schemas.microsoft.com/office/drawing/2016/5/11/chartex" xmlns:cx6="http://schemas.microsoft.com/office/drawing/2016/5/12/chartex" xmlns:cx7="http://schemas.microsoft.com/office/drawing/2016/5/13/chartex" xmlns:cx8="http://schemas.microsoft.com/office/drawing/2016/5/14/chartex" xmlns:mc="http://schemas.openxmlformats.org/markup-compatibility/2006" xmlns:aink="http://schemas.microsoft.com/office/drawing/2016/ink" xmlns:am3d="http://schemas.microsoft.com/office/drawing/2017/model3d" xmlns:o="urn:schemas-microsoft-com:office:office" xmlns:oel="http://schemas.microsoft.com/office/2019/extlst" xmlns:r="http://schemas.openxmlformats.org/officeDocument/2006/relationships" xmlns:m="http://schemas.openxmlformats.org/officeDocument/2006/math" xmlns:v="urn:schemas-microsoft-com:vml" xmlns:wp14="http://schemas.microsoft.com/office/word/2010/wordprocessingDrawing" xmlns:wp="http://schemas.openxmlformats.org/drawingml/2006/wordprocessingDrawing" xmlns:w10="urn:schemas-microsoft-com:office:word" xmlns:w="http://schemas.openxmlformats.org/wordprocessingml/2006/main" xmlns:w14="http://schemas.microsoft.com/office/word/2010/wordml" xmlns:w15="http://schemas.microsoft.com/office/word/2012/wordml" xmlns:w16cex="http://schemas.microsoft.com/office/word/2018/wordml/cex" xmlns:w16cid="http://schemas.microsoft.com/office/word/2016/wordml/cid" xmlns:w16="http://schemas.microsoft.com/office/word/2018/wordml" xmlns:w16du="http://schemas.microsoft.com/office/word/2023/wordml/word16du" xmlns:w16sdtdh="http://schemas.microsoft.com/office/word/2020/wordml/sdtdatahash" xmlns:w16se="http://schemas.microsoft.com/office/word/2015/wordml/symex" xmlns:wpg="http://schemas.microsoft.com/office/word/2010/wordprocessingGroup" xmlns:wpi="http://schemas.microsoft.com/office/word/2010/wordprocessingInk" xmlns:wne="http://schemas.microsoft.com/office/word/2006/wordml" xmlns:wps="http://schemas.microsoft.com/office/word/2010/wordprocessingShape" mc:Ignorable="w14 w15 w16se w16cid w16 w16cex w16sdtdh w16du wp14">
   <w:body>
     <w:p>
       <w:pPr>
@@ -21,14 +21,30 @@
           <w:u w:val="single"/>
           <w:lang w:val="en-GB"/>
         </w:rPr>
-        <w:t xml:space="preserve"> &amp; Concurrency</w:t>
-      </w:r>
+        <w:t xml:space="preserve"> &amp; </w:t>
+      </w:r>
+      <w:proofErr w:type="gramStart"/>
       <w:r>
         <w:rPr>
           <w:u w:val="single"/>
           <w:lang w:val="en-GB"/>
         </w:rPr>
-        <w:t xml:space="preserve"> : </w:t>
+        <w:t>Concurrency</w:t>
+      </w:r>
+      <w:r>
+        <w:rPr>
+          <w:u w:val="single"/>
+          <w:lang w:val="en-GB"/>
+        </w:rPr>
+        <w:t xml:space="preserve"> :</w:t>
+      </w:r>
+      <w:proofErr w:type="gramEnd"/>
+      <w:r>
+        <w:rPr>
+          <w:u w:val="single"/>
+          <w:lang w:val="en-GB"/>
+        </w:rPr>
+        <w:t xml:space="preserve"> </w:t>
       </w:r>
       <w:r>
         <w:rPr>
@@ -126,7 +142,15 @@
     </w:p>
     <w:p>
       <w:r>
-        <w:t xml:space="preserve">(i) Add the following names to the list, using the </w:t>
+        <w:t>(</w:t>
+      </w:r>
+      <w:proofErr w:type="spellStart"/>
+      <w:r>
+        <w:t>i</w:t>
+      </w:r>
+      <w:proofErr w:type="spellEnd"/>
+      <w:r>
+        <w:t xml:space="preserve">) Add the following names to the list, using the </w:t>
       </w:r>
       <w:r>
         <w:rPr>
@@ -137,15 +161,22 @@
       <w:r>
         <w:t xml:space="preserve"> method (or </w:t>
       </w:r>
+      <w:proofErr w:type="spellStart"/>
       <w:r>
         <w:rPr>
           <w:rFonts w:ascii="Courier New" w:hAnsi="Courier New" w:cs="Courier New"/>
         </w:rPr>
         <w:t>addLast</w:t>
       </w:r>
-      <w:r>
-        <w:t xml:space="preserve"> method) :</w:t>
-      </w:r>
+      <w:proofErr w:type="spellEnd"/>
+      <w:r>
+        <w:t xml:space="preserve"> method</w:t>
+      </w:r>
+      <w:proofErr w:type="gramStart"/>
+      <w:r>
+        <w:t>) :</w:t>
+      </w:r>
+      <w:proofErr w:type="gramEnd"/>
     </w:p>
     <w:p>
       <w:r>
@@ -251,12 +282,14 @@
         </w:rPr>
         <w:t xml:space="preserve"> and </w:t>
       </w:r>
+      <w:proofErr w:type="spellStart"/>
       <w:r>
         <w:rPr>
           <w:rFonts w:ascii="Courier New" w:hAnsi="Courier New" w:cs="Courier New"/>
         </w:rPr>
         <w:t>TreeSet</w:t>
       </w:r>
+      <w:proofErr w:type="spellEnd"/>
       <w:r>
         <w:rPr>
           <w:rFonts w:cstheme="minorHAnsi"/>
@@ -392,21 +425,39 @@
           <w:rFonts w:asciiTheme="minorHAnsi" w:hAnsiTheme="minorHAnsi" w:cstheme="minorHAnsi"/>
           <w:color w:val="808080" w:themeColor="background1" w:themeShade="80"/>
         </w:rPr>
-        <w:t>With regards to the HashSet, the duplicate “Kay” value kept it’s order as the first item in the set.</w:t>
-      </w:r>
-    </w:p>
-    <w:p>
-      <w:pPr>
+        <w:t xml:space="preserve">With regards to the HashSet, the duplicate “Kay” value kept </w:t>
+      </w:r>
+      <w:proofErr w:type="spellStart"/>
+      <w:proofErr w:type="gramStart"/>
+      <w:r>
         <w:rPr>
           <w:rFonts w:asciiTheme="minorHAnsi" w:hAnsiTheme="minorHAnsi" w:cstheme="minorHAnsi"/>
           <w:color w:val="808080" w:themeColor="background1" w:themeShade="80"/>
         </w:rPr>
-      </w:pPr>
+        <w:t>it’s</w:t>
+      </w:r>
+      <w:proofErr w:type="spellEnd"/>
+      <w:proofErr w:type="gramEnd"/>
       <w:r>
         <w:rPr>
           <w:rFonts w:asciiTheme="minorHAnsi" w:hAnsiTheme="minorHAnsi" w:cstheme="minorHAnsi"/>
           <w:color w:val="808080" w:themeColor="background1" w:themeShade="80"/>
         </w:rPr>
+        <w:t xml:space="preserve"> order as the first item in the set.</w:t>
+      </w:r>
+    </w:p>
+    <w:p>
+      <w:pPr>
+        <w:rPr>
+          <w:rFonts w:asciiTheme="minorHAnsi" w:hAnsiTheme="minorHAnsi" w:cstheme="minorHAnsi"/>
+          <w:color w:val="808080" w:themeColor="background1" w:themeShade="80"/>
+        </w:rPr>
+      </w:pPr>
+      <w:r>
+        <w:rPr>
+          <w:rFonts w:asciiTheme="minorHAnsi" w:hAnsiTheme="minorHAnsi" w:cstheme="minorHAnsi"/>
+          <w:color w:val="808080" w:themeColor="background1" w:themeShade="80"/>
+        </w:rPr>
         <w:tab/>
         <w:t>With regards to the tree set, it automatically ordered itself alphabetically.</w:t>
       </w:r>
@@ -451,12 +502,14 @@
       <w:r>
         <w:t xml:space="preserve">Insert the words into a </w:t>
       </w:r>
+      <w:proofErr w:type="spellStart"/>
       <w:r>
         <w:rPr>
           <w:rFonts w:ascii="Courier New" w:hAnsi="Courier New" w:cs="Courier New"/>
         </w:rPr>
         <w:t>TreeSet</w:t>
       </w:r>
+      <w:proofErr w:type="spellEnd"/>
       <w:r>
         <w:t xml:space="preserve">. At the end of the input file, print all words, followed by the size of the resulting set. </w:t>
       </w:r>
@@ -529,12 +582,14 @@
       <w:r>
         <w:t xml:space="preserve"> instead of a </w:t>
       </w:r>
+      <w:proofErr w:type="spellStart"/>
       <w:r>
         <w:rPr>
           <w:rFonts w:ascii="Courier New" w:hAnsi="Courier New" w:cs="Courier New"/>
         </w:rPr>
         <w:t>TreeSet</w:t>
       </w:r>
+      <w:proofErr w:type="spellEnd"/>
       <w:r>
         <w:rPr>
           <w:rFonts w:ascii="Courier New" w:hAnsi="Courier New" w:cs="Courier New"/>
@@ -637,7 +692,21 @@
         <w:rPr>
           <w:rFonts w:cstheme="minorHAnsi"/>
         </w:rPr>
-        <w:t xml:space="preserve"> is used. The key is the word and the value is the line number. </w:t>
+        <w:t xml:space="preserve"> is used. The key is the </w:t>
+      </w:r>
+      <w:proofErr w:type="gramStart"/>
+      <w:r>
+        <w:rPr>
+          <w:rFonts w:cstheme="minorHAnsi"/>
+        </w:rPr>
+        <w:t>word</w:t>
+      </w:r>
+      <w:proofErr w:type="gramEnd"/>
+      <w:r>
+        <w:rPr>
+          <w:rFonts w:cstheme="minorHAnsi"/>
+        </w:rPr>
+        <w:t xml:space="preserve"> and the value is the line number. </w:t>
       </w:r>
     </w:p>
     <w:p>
@@ -731,7 +800,23 @@
           <w:color w:val="808080" w:themeColor="background1" w:themeShade="80"/>
         </w:rPr>
         <w:lastRenderedPageBreak/>
-        <w:t>In this case, using a set is less helpful to whatever user there is, as the output does not give the line numbers in order, as one might want from a programme like this</w:t>
+        <w:t xml:space="preserve">In this case, using a set is less helpful to whatever user there is, as the output does not give the line numbers in order, as one might want from a </w:t>
+      </w:r>
+      <w:proofErr w:type="spellStart"/>
+      <w:r>
+        <w:rPr>
+          <w:rFonts w:ascii="Inconsolata" w:hAnsi="Inconsolata" w:cstheme="minorHAnsi"/>
+          <w:color w:val="808080" w:themeColor="background1" w:themeShade="80"/>
+        </w:rPr>
+        <w:t>programme</w:t>
+      </w:r>
+      <w:proofErr w:type="spellEnd"/>
+      <w:r>
+        <w:rPr>
+          <w:rFonts w:ascii="Inconsolata" w:hAnsi="Inconsolata" w:cstheme="minorHAnsi"/>
+          <w:color w:val="808080" w:themeColor="background1" w:themeShade="80"/>
+        </w:rPr>
+        <w:t xml:space="preserve"> like this</w:t>
       </w:r>
     </w:p>
     <w:p>
@@ -757,7 +842,7 @@
     </w:p>
     <w:p>
       <w:pPr>
-        <w:ind w:firstLine="720"/>
+        <w:ind w:left="720"/>
         <w:rPr>
           <w:rFonts w:asciiTheme="minorHAnsi" w:hAnsiTheme="minorHAnsi" w:cstheme="minorHAnsi"/>
           <w:color w:val="808080" w:themeColor="background1" w:themeShade="80"/>
@@ -765,17 +850,65 @@
       </w:pPr>
       <w:r>
         <w:rPr>
+          <w:rFonts w:ascii="Inconsolata" w:hAnsi="Inconsolata" w:cstheme="minorHAnsi"/>
+          <w:color w:val="808080" w:themeColor="background1" w:themeShade="80"/>
+        </w:rPr>
+        <w:t xml:space="preserve">The </w:t>
+      </w:r>
+      <w:proofErr w:type="gramStart"/>
+      <w:r>
+        <w:rPr>
+          <w:rFonts w:ascii="Inconsolata" w:hAnsi="Inconsolata" w:cstheme="minorHAnsi"/>
+          <w:color w:val="808080" w:themeColor="background1" w:themeShade="80"/>
+        </w:rPr>
+        <w:t>method .get</w:t>
+      </w:r>
+      <w:proofErr w:type="gramEnd"/>
+      <w:r>
+        <w:rPr>
+          <w:rFonts w:ascii="Inconsolata" w:hAnsi="Inconsolata" w:cstheme="minorHAnsi"/>
+          <w:color w:val="808080" w:themeColor="background1" w:themeShade="80"/>
+        </w:rPr>
+        <w:t>() searches for a word</w:t>
+      </w:r>
+      <w:r>
+        <w:rPr>
+          <w:rFonts w:ascii="Inconsolata" w:hAnsi="Inconsolata" w:cstheme="minorHAnsi"/>
+          <w:color w:val="808080" w:themeColor="background1" w:themeShade="80"/>
+        </w:rPr>
+        <w:t xml:space="preserve">. It returns null if the word doesn’t exist. The </w:t>
+      </w:r>
+      <w:proofErr w:type="gramStart"/>
+      <w:r>
+        <w:rPr>
+          <w:rFonts w:ascii="Inconsolata" w:hAnsi="Inconsolata" w:cstheme="minorHAnsi"/>
+          <w:color w:val="808080" w:themeColor="background1" w:themeShade="80"/>
+        </w:rPr>
+        <w:t>method .</w:t>
+      </w:r>
+      <w:proofErr w:type="spellStart"/>
+      <w:r>
+        <w:rPr>
+          <w:rFonts w:ascii="Inconsolata" w:hAnsi="Inconsolata" w:cstheme="minorHAnsi"/>
+          <w:color w:val="808080" w:themeColor="background1" w:themeShade="80"/>
+        </w:rPr>
+        <w:t>containsKey</w:t>
+      </w:r>
+      <w:proofErr w:type="spellEnd"/>
+      <w:proofErr w:type="gramEnd"/>
+      <w:r>
+        <w:rPr>
+          <w:rFonts w:ascii="Inconsolata" w:hAnsi="Inconsolata" w:cstheme="minorHAnsi"/>
+          <w:color w:val="808080" w:themeColor="background1" w:themeShade="80"/>
+        </w:rPr>
+        <w:t>() searches for a word and returns a Boolean if the key exists</w:t>
+      </w:r>
+      <w:r>
+        <w:rPr>
           <w:rFonts w:asciiTheme="minorHAnsi" w:hAnsiTheme="minorHAnsi" w:cstheme="minorHAnsi"/>
           <w:color w:val="808080" w:themeColor="background1" w:themeShade="80"/>
         </w:rPr>
-        <w:t>The method .get() searches for a word</w:t>
-      </w:r>
-      <w:r>
-        <w:rPr>
-          <w:rFonts w:asciiTheme="minorHAnsi" w:hAnsiTheme="minorHAnsi" w:cstheme="minorHAnsi"/>
-          <w:color w:val="808080" w:themeColor="background1" w:themeShade="80"/>
-        </w:rPr>
-        <w:t>. It returns null if the word doesn’t exist. The method .containsKey() searches for a word and returns a Boolean if the key exists.</w:t>
+        <w:t>.</w:t>
       </w:r>
     </w:p>
     <w:p>
@@ -796,7 +929,7 @@
 </file>
 
 <file path=word/numbering.xml><?xml version="1.0" encoding="utf-8"?>
-<w:numbering xmlns:wpc="http://schemas.microsoft.com/office/word/2010/wordprocessingCanvas" xmlns:cx="http://schemas.microsoft.com/office/drawing/2014/chartex" xmlns:cx1="http://schemas.microsoft.com/office/drawing/2015/9/8/chartex" xmlns:cx2="http://schemas.microsoft.com/office/drawing/2015/10/21/chartex" xmlns:cx3="http://schemas.microsoft.com/office/drawing/2016/5/9/chartex" xmlns:cx4="http://schemas.microsoft.com/office/drawing/2016/5/10/chartex" xmlns:cx5="http://schemas.microsoft.com/office/drawing/2016/5/11/chartex" xmlns:cx6="http://schemas.microsoft.com/office/drawing/2016/5/12/chartex" xmlns:cx7="http://schemas.microsoft.com/office/drawing/2016/5/13/chartex" xmlns:cx8="http://schemas.microsoft.com/office/drawing/2016/5/14/chartex" xmlns:mc="http://schemas.openxmlformats.org/markup-compatibility/2006" xmlns:aink="http://schemas.microsoft.com/office/drawing/2016/ink" xmlns:am3d="http://schemas.microsoft.com/office/drawing/2017/model3d" xmlns:o="urn:schemas-microsoft-com:office:office" xmlns:r="http://schemas.openxmlformats.org/officeDocument/2006/relationships" xmlns:m="http://schemas.openxmlformats.org/officeDocument/2006/math" xmlns:v="urn:schemas-microsoft-com:vml" xmlns:wp14="http://schemas.microsoft.com/office/word/2010/wordprocessingDrawing" xmlns:wp="http://schemas.openxmlformats.org/drawingml/2006/wordprocessingDrawing" xmlns:w10="urn:schemas-microsoft-com:office:word" xmlns:w="http://schemas.openxmlformats.org/wordprocessingml/2006/main" xmlns:w14="http://schemas.microsoft.com/office/word/2010/wordml" xmlns:w15="http://schemas.microsoft.com/office/word/2012/wordml" xmlns:w16cex="http://schemas.microsoft.com/office/word/2018/wordml/cex" xmlns:w16cid="http://schemas.microsoft.com/office/word/2016/wordml/cid" xmlns:w16="http://schemas.microsoft.com/office/word/2018/wordml" xmlns:w16sdtdh="http://schemas.microsoft.com/office/word/2020/wordml/sdtdatahash" xmlns:w16se="http://schemas.microsoft.com/office/word/2015/wordml/symex" xmlns:wpg="http://schemas.microsoft.com/office/word/2010/wordprocessingGroup" xmlns:wpi="http://schemas.microsoft.com/office/word/2010/wordprocessingInk" xmlns:wne="http://schemas.microsoft.com/office/word/2006/wordml" xmlns:wps="http://schemas.microsoft.com/office/word/2010/wordprocessingShape" mc:Ignorable="w14 w15 w16se w16cid w16 w16cex w16sdtdh wp14">
+<w:numbering xmlns:wpc="http://schemas.microsoft.com/office/word/2010/wordprocessingCanvas" xmlns:cx="http://schemas.microsoft.com/office/drawing/2014/chartex" xmlns:cx1="http://schemas.microsoft.com/office/drawing/2015/9/8/chartex" xmlns:cx2="http://schemas.microsoft.com/office/drawing/2015/10/21/chartex" xmlns:cx3="http://schemas.microsoft.com/office/drawing/2016/5/9/chartex" xmlns:cx4="http://schemas.microsoft.com/office/drawing/2016/5/10/chartex" xmlns:cx5="http://schemas.microsoft.com/office/drawing/2016/5/11/chartex" xmlns:cx6="http://schemas.microsoft.com/office/drawing/2016/5/12/chartex" xmlns:cx7="http://schemas.microsoft.com/office/drawing/2016/5/13/chartex" xmlns:cx8="http://schemas.microsoft.com/office/drawing/2016/5/14/chartex" xmlns:mc="http://schemas.openxmlformats.org/markup-compatibility/2006" xmlns:aink="http://schemas.microsoft.com/office/drawing/2016/ink" xmlns:am3d="http://schemas.microsoft.com/office/drawing/2017/model3d" xmlns:o="urn:schemas-microsoft-com:office:office" xmlns:oel="http://schemas.microsoft.com/office/2019/extlst" xmlns:r="http://schemas.openxmlformats.org/officeDocument/2006/relationships" xmlns:m="http://schemas.openxmlformats.org/officeDocument/2006/math" xmlns:v="urn:schemas-microsoft-com:vml" xmlns:wp14="http://schemas.microsoft.com/office/word/2010/wordprocessingDrawing" xmlns:wp="http://schemas.openxmlformats.org/drawingml/2006/wordprocessingDrawing" xmlns:w10="urn:schemas-microsoft-com:office:word" xmlns:w="http://schemas.openxmlformats.org/wordprocessingml/2006/main" xmlns:w14="http://schemas.microsoft.com/office/word/2010/wordml" xmlns:w15="http://schemas.microsoft.com/office/word/2012/wordml" xmlns:w16cex="http://schemas.microsoft.com/office/word/2018/wordml/cex" xmlns:w16cid="http://schemas.microsoft.com/office/word/2016/wordml/cid" xmlns:w16="http://schemas.microsoft.com/office/word/2018/wordml" xmlns:w16du="http://schemas.microsoft.com/office/word/2023/wordml/word16du" xmlns:w16sdtdh="http://schemas.microsoft.com/office/word/2020/wordml/sdtdatahash" xmlns:w16se="http://schemas.microsoft.com/office/word/2015/wordml/symex" xmlns:wpg="http://schemas.microsoft.com/office/word/2010/wordprocessingGroup" xmlns:wpi="http://schemas.microsoft.com/office/word/2010/wordprocessingInk" xmlns:wne="http://schemas.microsoft.com/office/word/2006/wordml" xmlns:wps="http://schemas.microsoft.com/office/word/2010/wordprocessingShape" mc:Ignorable="w14 w15 w16se w16cid w16 w16cex w16sdtdh w16du wp14">
   <w:abstractNum w:abstractNumId="0" w15:restartNumberingAfterBreak="0">
     <w:nsid w:val="03B449F7"/>
     <w:multiLevelType w:val="hybridMultilevel"/>
@@ -1558,29 +1691,29 @@
       </w:rPr>
     </w:lvl>
   </w:abstractNum>
-  <w:num w:numId="1">
+  <w:num w:numId="1" w16cid:durableId="1360013230">
     <w:abstractNumId w:val="4"/>
   </w:num>
-  <w:num w:numId="2">
+  <w:num w:numId="2" w16cid:durableId="2077900001">
     <w:abstractNumId w:val="2"/>
   </w:num>
-  <w:num w:numId="3">
+  <w:num w:numId="3" w16cid:durableId="841823978">
     <w:abstractNumId w:val="5"/>
   </w:num>
-  <w:num w:numId="4">
+  <w:num w:numId="4" w16cid:durableId="247351392">
     <w:abstractNumId w:val="1"/>
   </w:num>
-  <w:num w:numId="5">
+  <w:num w:numId="5" w16cid:durableId="711343990">
     <w:abstractNumId w:val="0"/>
   </w:num>
-  <w:num w:numId="6">
+  <w:num w:numId="6" w16cid:durableId="1311591154">
     <w:abstractNumId w:val="3"/>
   </w:num>
 </w:numbering>
 </file>
 
 <file path=word/styles.xml><?xml version="1.0" encoding="utf-8"?>
-<w:styles xmlns:mc="http://schemas.openxmlformats.org/markup-compatibility/2006" xmlns:r="http://schemas.openxmlformats.org/officeDocument/2006/relationships" xmlns:w="http://schemas.openxmlformats.org/wordprocessingml/2006/main" xmlns:w14="http://schemas.microsoft.com/office/word/2010/wordml" xmlns:w15="http://schemas.microsoft.com/office/word/2012/wordml" xmlns:w16cex="http://schemas.microsoft.com/office/word/2018/wordml/cex" xmlns:w16cid="http://schemas.microsoft.com/office/word/2016/wordml/cid" xmlns:w16="http://schemas.microsoft.com/office/word/2018/wordml" xmlns:w16sdtdh="http://schemas.microsoft.com/office/word/2020/wordml/sdtdatahash" xmlns:w16se="http://schemas.microsoft.com/office/word/2015/wordml/symex" mc:Ignorable="w14 w15 w16se w16cid w16 w16cex w16sdtdh">
+<w:styles xmlns:mc="http://schemas.openxmlformats.org/markup-compatibility/2006" xmlns:r="http://schemas.openxmlformats.org/officeDocument/2006/relationships" xmlns:w="http://schemas.openxmlformats.org/wordprocessingml/2006/main" xmlns:w14="http://schemas.microsoft.com/office/word/2010/wordml" xmlns:w15="http://schemas.microsoft.com/office/word/2012/wordml" xmlns:w16cex="http://schemas.microsoft.com/office/word/2018/wordml/cex" xmlns:w16cid="http://schemas.microsoft.com/office/word/2016/wordml/cid" xmlns:w16="http://schemas.microsoft.com/office/word/2018/wordml" xmlns:w16du="http://schemas.microsoft.com/office/word/2023/wordml/word16du" xmlns:w16sdtdh="http://schemas.microsoft.com/office/word/2020/wordml/sdtdatahash" xmlns:w16se="http://schemas.microsoft.com/office/word/2015/wordml/symex" mc:Ignorable="w14 w15 w16se w16cid w16 w16cex w16sdtdh w16du">
   <w:docDefaults>
     <w:rPrDefault>
       <w:rPr>

</xml_diff>